<commit_message>
Updated Think2018 skinned documents
</commit_message>
<xml_diff>
--- a/vmupdate/files/HOL-TM1SDK/Documents/Think2018-7721-TM1-REST-HOL_LabInstructions.docx
+++ b/vmupdate/files/HOL-TM1SDK/Documents/Think2018-7721-TM1-REST-HOL_LabInstructions.docx
@@ -12,22 +12,26 @@
           <w:noProof/>
         </w:rPr>
         <w:drawing>
-          <wp:inline distT="0" distB="0" distL="0" distR="0" wp14:anchorId="57A0A6E2" wp14:editId="492F0989">
-            <wp:extent cx="6464808" cy="1563624"/>
-            <wp:effectExtent l="0" t="0" r="0" b="0"/>
-            <wp:docPr id="25" name="Picture 25"/>
-            <wp:cNvGraphicFramePr>
-              <a:graphicFrameLocks xmlns:a="http://schemas.openxmlformats.org/drawingml/2006/main" noChangeAspect="1"/>
-            </wp:cNvGraphicFramePr>
+          <wp:inline distT="0" distB="0" distL="0" distR="0" wp14:anchorId="1DBCC53D" wp14:editId="63934750">
+            <wp:extent cx="6208776" cy="1325880"/>
+            <wp:effectExtent l="0" t="0" r="1905" b="7620"/>
+            <wp:docPr id="26" name="Picture 26"/>
+            <wp:cNvGraphicFramePr/>
             <a:graphic xmlns:a="http://schemas.openxmlformats.org/drawingml/2006/main">
               <a:graphicData uri="http://schemas.openxmlformats.org/drawingml/2006/picture">
                 <pic:pic xmlns:pic="http://schemas.openxmlformats.org/drawingml/2006/picture">
                   <pic:nvPicPr>
-                    <pic:cNvPr id="1" name=""/>
+                    <pic:cNvPr id="4" name="Picture 4"/>
                     <pic:cNvPicPr/>
                   </pic:nvPicPr>
                   <pic:blipFill>
-                    <a:blip r:embed="rId8"/>
+                    <a:blip r:embed="rId8" cstate="print">
+                      <a:extLst>
+                        <a:ext uri="{28A0092B-C50C-407E-A947-70E740481C1C}">
+                          <a14:useLocalDpi xmlns:a14="http://schemas.microsoft.com/office/drawing/2010/main" val="0"/>
+                        </a:ext>
+                      </a:extLst>
+                    </a:blip>
                     <a:stretch>
                       <a:fillRect/>
                     </a:stretch>
@@ -35,7 +39,7 @@
                   <pic:spPr>
                     <a:xfrm>
                       <a:off x="0" y="0"/>
-                      <a:ext cx="6464808" cy="1563624"/>
+                      <a:ext cx="6208776" cy="1325880"/>
                     </a:xfrm>
                     <a:prstGeom prst="rect">
                       <a:avLst/>
@@ -51,13 +55,57 @@
     <w:p>
       <w:pPr>
         <w:rPr>
-          <w:rFonts w:asciiTheme="majorHAnsi" w:hAnsiTheme="majorHAnsi"/>
-          <w:sz w:val="72"/>
-          <w:szCs w:val="72"/>
-        </w:rPr>
-      </w:pPr>
-    </w:p>
-    <w:p/>
+          <w:rFonts w:ascii="Arial" w:hAnsi="Arial"/>
+          <w:b/>
+          <w:color w:val="5AAAFA"/>
+          <w:sz w:val="40"/>
+        </w:rPr>
+      </w:pPr>
+    </w:p>
+    <w:p>
+      <w:pPr>
+        <w:rPr>
+          <w:rFonts w:ascii="Arial" w:hAnsi="Arial"/>
+          <w:b/>
+          <w:sz w:val="40"/>
+        </w:rPr>
+      </w:pPr>
+      <w:r>
+        <w:rPr>
+          <w:rFonts w:ascii="Arial" w:hAnsi="Arial"/>
+          <w:b/>
+          <w:sz w:val="40"/>
+        </w:rPr>
+        <w:t>Lab Center – Hands-On Lab</w:t>
+      </w:r>
+    </w:p>
+    <w:p>
+      <w:pPr>
+        <w:rPr>
+          <w:rFonts w:ascii="Arial" w:hAnsi="Arial"/>
+          <w:b/>
+          <w:color w:val="5AAAFA"/>
+          <w:sz w:val="40"/>
+        </w:rPr>
+      </w:pPr>
+    </w:p>
+    <w:p>
+      <w:pPr>
+        <w:rPr>
+          <w:rFonts w:ascii="Arial" w:hAnsi="Arial"/>
+          <w:b/>
+          <w:sz w:val="40"/>
+        </w:rPr>
+      </w:pPr>
+      <w:r>
+        <w:rPr>
+          <w:rFonts w:ascii="Arial" w:hAnsi="Arial"/>
+          <w:b/>
+          <w:sz w:val="40"/>
+        </w:rPr>
+        <w:t>Session 7721</w:t>
+      </w:r>
+    </w:p>
     <w:p>
       <w:pPr>
         <w:rPr>
@@ -115,37 +163,9 @@
         <w:rPr>
           <w:rFonts w:ascii="Arial" w:hAnsi="Arial" w:cs="Arial"/>
         </w:rPr>
-        <w:t xml:space="preserve">Guido Tejeda Davila, IBM, </w:t>
+        <w:t xml:space="preserve">Hubert Heijkers, IBM, </w:t>
       </w:r>
       <w:hyperlink r:id="rId9" w:history="1">
-        <w:r>
-          <w:rPr>
-            <w:rStyle w:val="Hyperlink"/>
-            <w:rFonts w:ascii="Arial" w:hAnsi="Arial" w:cs="Arial"/>
-          </w:rPr>
-          <w:t>gtejeda@us.ibm.com</w:t>
-        </w:r>
-      </w:hyperlink>
-      <w:r>
-        <w:rPr>
-          <w:rFonts w:ascii="Arial" w:hAnsi="Arial" w:cs="Arial"/>
-        </w:rPr>
-        <w:t xml:space="preserve"> (Berlin)</w:t>
-      </w:r>
-    </w:p>
-    <w:p>
-      <w:pPr>
-        <w:rPr>
-          <w:rFonts w:ascii="Arial" w:hAnsi="Arial" w:cs="Arial"/>
-        </w:rPr>
-      </w:pPr>
-      <w:r>
-        <w:rPr>
-          <w:rFonts w:ascii="Arial" w:hAnsi="Arial" w:cs="Arial"/>
-        </w:rPr>
-        <w:t xml:space="preserve">Hubert Heijkers, IBM, </w:t>
-      </w:r>
-      <w:hyperlink r:id="rId10" w:history="1">
         <w:r>
           <w:rPr>
             <w:rStyle w:val="Hyperlink"/>
@@ -154,12 +174,6 @@
           <w:t>hubert.heijkers@nl.ibm.com</w:t>
         </w:r>
       </w:hyperlink>
-      <w:r>
-        <w:rPr>
-          <w:rFonts w:ascii="Arial" w:hAnsi="Arial" w:cs="Arial"/>
-        </w:rPr>
-        <w:t xml:space="preserve"> (New Orleans)</w:t>
-      </w:r>
     </w:p>
     <w:p>
       <w:pPr>
@@ -205,9 +219,9 @@
           <w:r>
             <w:t>Table of Contents</w:t>
           </w:r>
-          <w:bookmarkStart w:id="0" w:name="_GoBack"/>
-          <w:bookmarkEnd w:id="0"/>
         </w:p>
+        <w:bookmarkStart w:id="0" w:name="_GoBack"/>
+        <w:bookmarkEnd w:id="0"/>
         <w:p>
           <w:pPr>
             <w:pStyle w:val="TOC1"/>
@@ -228,7 +242,7 @@
           <w:r>
             <w:fldChar w:fldCharType="separate"/>
           </w:r>
-          <w:hyperlink w:anchor="_Toc495660328" w:history="1">
+          <w:hyperlink w:anchor="_Toc507027589" w:history="1">
             <w:r>
               <w:rPr>
                 <w:rStyle w:val="Hyperlink"/>
@@ -255,7 +269,7 @@
                 <w:noProof/>
                 <w:webHidden/>
               </w:rPr>
-              <w:instrText xml:space="preserve"> PAGEREF _Toc495660328 \h </w:instrText>
+              <w:instrText xml:space="preserve"> PAGEREF _Toc507027589 \h </w:instrText>
             </w:r>
             <w:r>
               <w:rPr>
@@ -297,7 +311,7 @@
               <w:noProof/>
             </w:rPr>
           </w:pPr>
-          <w:hyperlink w:anchor="_Toc495660329" w:history="1">
+          <w:hyperlink w:anchor="_Toc507027590" w:history="1">
             <w:r>
               <w:rPr>
                 <w:rStyle w:val="Hyperlink"/>
@@ -324,7 +338,7 @@
                 <w:noProof/>
                 <w:webHidden/>
               </w:rPr>
-              <w:instrText xml:space="preserve"> PAGEREF _Toc495660329 \h </w:instrText>
+              <w:instrText xml:space="preserve"> PAGEREF _Toc507027590 \h </w:instrText>
             </w:r>
             <w:r>
               <w:rPr>
@@ -366,7 +380,7 @@
               <w:noProof/>
             </w:rPr>
           </w:pPr>
-          <w:hyperlink w:anchor="_Toc495660330" w:history="1">
+          <w:hyperlink w:anchor="_Toc507027591" w:history="1">
             <w:r>
               <w:rPr>
                 <w:rStyle w:val="Hyperlink"/>
@@ -393,7 +407,7 @@
                 <w:noProof/>
                 <w:webHidden/>
               </w:rPr>
-              <w:instrText xml:space="preserve"> PAGEREF _Toc495660330 \h </w:instrText>
+              <w:instrText xml:space="preserve"> PAGEREF _Toc507027591 \h </w:instrText>
             </w:r>
             <w:r>
               <w:rPr>
@@ -435,7 +449,7 @@
               <w:noProof/>
             </w:rPr>
           </w:pPr>
-          <w:hyperlink w:anchor="_Toc495660331" w:history="1">
+          <w:hyperlink w:anchor="_Toc507027592" w:history="1">
             <w:r>
               <w:rPr>
                 <w:rStyle w:val="Hyperlink"/>
@@ -462,7 +476,7 @@
                 <w:noProof/>
                 <w:webHidden/>
               </w:rPr>
-              <w:instrText xml:space="preserve"> PAGEREF _Toc495660331 \h </w:instrText>
+              <w:instrText xml:space="preserve"> PAGEREF _Toc507027592 \h </w:instrText>
             </w:r>
             <w:r>
               <w:rPr>
@@ -504,7 +518,7 @@
               <w:noProof/>
             </w:rPr>
           </w:pPr>
-          <w:hyperlink w:anchor="_Toc495660332" w:history="1">
+          <w:hyperlink w:anchor="_Toc507027593" w:history="1">
             <w:r>
               <w:rPr>
                 <w:rStyle w:val="Hyperlink"/>
@@ -531,7 +545,7 @@
                 <w:noProof/>
                 <w:webHidden/>
               </w:rPr>
-              <w:instrText xml:space="preserve"> PAGEREF _Toc495660332 \h </w:instrText>
+              <w:instrText xml:space="preserve"> PAGEREF _Toc507027593 \h </w:instrText>
             </w:r>
             <w:r>
               <w:rPr>
@@ -573,7 +587,7 @@
               <w:noProof/>
             </w:rPr>
           </w:pPr>
-          <w:hyperlink w:anchor="_Toc495660333" w:history="1">
+          <w:hyperlink w:anchor="_Toc507027594" w:history="1">
             <w:r>
               <w:rPr>
                 <w:rStyle w:val="Hyperlink"/>
@@ -600,7 +614,7 @@
                 <w:noProof/>
                 <w:webHidden/>
               </w:rPr>
-              <w:instrText xml:space="preserve"> PAGEREF _Toc495660333 \h </w:instrText>
+              <w:instrText xml:space="preserve"> PAGEREF _Toc507027594 \h </w:instrText>
             </w:r>
             <w:r>
               <w:rPr>
@@ -642,7 +656,7 @@
               <w:noProof/>
             </w:rPr>
           </w:pPr>
-          <w:hyperlink w:anchor="_Toc495660334" w:history="1">
+          <w:hyperlink w:anchor="_Toc507027595" w:history="1">
             <w:r>
               <w:rPr>
                 <w:rStyle w:val="Hyperlink"/>
@@ -669,7 +683,7 @@
                 <w:noProof/>
                 <w:webHidden/>
               </w:rPr>
-              <w:instrText xml:space="preserve"> PAGEREF _Toc495660334 \h </w:instrText>
+              <w:instrText xml:space="preserve"> PAGEREF _Toc507027595 \h </w:instrText>
             </w:r>
             <w:r>
               <w:rPr>
@@ -711,7 +725,7 @@
               <w:noProof/>
             </w:rPr>
           </w:pPr>
-          <w:hyperlink w:anchor="_Toc495660335" w:history="1">
+          <w:hyperlink w:anchor="_Toc507027596" w:history="1">
             <w:r>
               <w:rPr>
                 <w:rStyle w:val="Hyperlink"/>
@@ -738,7 +752,7 @@
                 <w:noProof/>
                 <w:webHidden/>
               </w:rPr>
-              <w:instrText xml:space="preserve"> PAGEREF _Toc495660335 \h </w:instrText>
+              <w:instrText xml:space="preserve"> PAGEREF _Toc507027596 \h </w:instrText>
             </w:r>
             <w:r>
               <w:rPr>
@@ -780,7 +794,7 @@
               <w:noProof/>
             </w:rPr>
           </w:pPr>
-          <w:hyperlink w:anchor="_Toc495660336" w:history="1">
+          <w:hyperlink w:anchor="_Toc507027597" w:history="1">
             <w:r>
               <w:rPr>
                 <w:rStyle w:val="Hyperlink"/>
@@ -807,7 +821,7 @@
                 <w:noProof/>
                 <w:webHidden/>
               </w:rPr>
-              <w:instrText xml:space="preserve"> PAGEREF _Toc495660336 \h </w:instrText>
+              <w:instrText xml:space="preserve"> PAGEREF _Toc507027597 \h </w:instrText>
             </w:r>
             <w:r>
               <w:rPr>
@@ -849,7 +863,7 @@
               <w:noProof/>
             </w:rPr>
           </w:pPr>
-          <w:hyperlink w:anchor="_Toc495660337" w:history="1">
+          <w:hyperlink w:anchor="_Toc507027598" w:history="1">
             <w:r>
               <w:rPr>
                 <w:rStyle w:val="Hyperlink"/>
@@ -876,7 +890,7 @@
                 <w:noProof/>
                 <w:webHidden/>
               </w:rPr>
-              <w:instrText xml:space="preserve"> PAGEREF _Toc495660337 \h </w:instrText>
+              <w:instrText xml:space="preserve"> PAGEREF _Toc507027598 \h </w:instrText>
             </w:r>
             <w:r>
               <w:rPr>
@@ -918,7 +932,7 @@
               <w:noProof/>
             </w:rPr>
           </w:pPr>
-          <w:hyperlink w:anchor="_Toc495660338" w:history="1">
+          <w:hyperlink w:anchor="_Toc507027599" w:history="1">
             <w:r>
               <w:rPr>
                 <w:rStyle w:val="Hyperlink"/>
@@ -945,7 +959,7 @@
                 <w:noProof/>
                 <w:webHidden/>
               </w:rPr>
-              <w:instrText xml:space="preserve"> PAGEREF _Toc495660338 \h </w:instrText>
+              <w:instrText xml:space="preserve"> PAGEREF _Toc507027599 \h </w:instrText>
             </w:r>
             <w:r>
               <w:rPr>
@@ -987,7 +1001,7 @@
               <w:noProof/>
             </w:rPr>
           </w:pPr>
-          <w:hyperlink w:anchor="_Toc495660339" w:history="1">
+          <w:hyperlink w:anchor="_Toc507027600" w:history="1">
             <w:r>
               <w:rPr>
                 <w:rStyle w:val="Hyperlink"/>
@@ -1014,7 +1028,7 @@
                 <w:noProof/>
                 <w:webHidden/>
               </w:rPr>
-              <w:instrText xml:space="preserve"> PAGEREF _Toc495660339 \h </w:instrText>
+              <w:instrText xml:space="preserve"> PAGEREF _Toc507027600 \h </w:instrText>
             </w:r>
             <w:r>
               <w:rPr>
@@ -1056,7 +1070,7 @@
               <w:noProof/>
             </w:rPr>
           </w:pPr>
-          <w:hyperlink w:anchor="_Toc495660340" w:history="1">
+          <w:hyperlink w:anchor="_Toc507027601" w:history="1">
             <w:r>
               <w:rPr>
                 <w:rStyle w:val="Hyperlink"/>
@@ -1083,7 +1097,7 @@
                 <w:noProof/>
                 <w:webHidden/>
               </w:rPr>
-              <w:instrText xml:space="preserve"> PAGEREF _Toc495660340 \h </w:instrText>
+              <w:instrText xml:space="preserve"> PAGEREF _Toc507027601 \h </w:instrText>
             </w:r>
             <w:r>
               <w:rPr>
@@ -1125,7 +1139,7 @@
               <w:noProof/>
             </w:rPr>
           </w:pPr>
-          <w:hyperlink w:anchor="_Toc495660341" w:history="1">
+          <w:hyperlink w:anchor="_Toc507027602" w:history="1">
             <w:r>
               <w:rPr>
                 <w:rStyle w:val="Hyperlink"/>
@@ -1152,7 +1166,7 @@
                 <w:noProof/>
                 <w:webHidden/>
               </w:rPr>
-              <w:instrText xml:space="preserve"> PAGEREF _Toc495660341 \h </w:instrText>
+              <w:instrText xml:space="preserve"> PAGEREF _Toc507027602 \h </w:instrText>
             </w:r>
             <w:r>
               <w:rPr>
@@ -1194,7 +1208,7 @@
               <w:noProof/>
             </w:rPr>
           </w:pPr>
-          <w:hyperlink w:anchor="_Toc495660342" w:history="1">
+          <w:hyperlink w:anchor="_Toc507027603" w:history="1">
             <w:r>
               <w:rPr>
                 <w:rStyle w:val="Hyperlink"/>
@@ -1221,7 +1235,7 @@
                 <w:noProof/>
                 <w:webHidden/>
               </w:rPr>
-              <w:instrText xml:space="preserve"> PAGEREF _Toc495660342 \h </w:instrText>
+              <w:instrText xml:space="preserve"> PAGEREF _Toc507027603 \h </w:instrText>
             </w:r>
             <w:r>
               <w:rPr>
@@ -1263,7 +1277,7 @@
               <w:noProof/>
             </w:rPr>
           </w:pPr>
-          <w:hyperlink w:anchor="_Toc495660343" w:history="1">
+          <w:hyperlink w:anchor="_Toc507027604" w:history="1">
             <w:r>
               <w:rPr>
                 <w:rStyle w:val="Hyperlink"/>
@@ -1290,7 +1304,7 @@
                 <w:noProof/>
                 <w:webHidden/>
               </w:rPr>
-              <w:instrText xml:space="preserve"> PAGEREF _Toc495660343 \h </w:instrText>
+              <w:instrText xml:space="preserve"> PAGEREF _Toc507027604 \h </w:instrText>
             </w:r>
             <w:r>
               <w:rPr>
@@ -1332,7 +1346,7 @@
               <w:noProof/>
             </w:rPr>
           </w:pPr>
-          <w:hyperlink w:anchor="_Toc495660344" w:history="1">
+          <w:hyperlink w:anchor="_Toc507027605" w:history="1">
             <w:r>
               <w:rPr>
                 <w:rStyle w:val="Hyperlink"/>
@@ -1359,7 +1373,7 @@
                 <w:noProof/>
                 <w:webHidden/>
               </w:rPr>
-              <w:instrText xml:space="preserve"> PAGEREF _Toc495660344 \h </w:instrText>
+              <w:instrText xml:space="preserve"> PAGEREF _Toc507027605 \h </w:instrText>
             </w:r>
             <w:r>
               <w:rPr>
@@ -1401,7 +1415,7 @@
               <w:noProof/>
             </w:rPr>
           </w:pPr>
-          <w:hyperlink w:anchor="_Toc495660345" w:history="1">
+          <w:hyperlink w:anchor="_Toc507027606" w:history="1">
             <w:r>
               <w:rPr>
                 <w:rStyle w:val="Hyperlink"/>
@@ -1428,7 +1442,7 @@
                 <w:noProof/>
                 <w:webHidden/>
               </w:rPr>
-              <w:instrText xml:space="preserve"> PAGEREF _Toc495660345 \h </w:instrText>
+              <w:instrText xml:space="preserve"> PAGEREF _Toc507027606 \h </w:instrText>
             </w:r>
             <w:r>
               <w:rPr>
@@ -1470,7 +1484,7 @@
               <w:noProof/>
             </w:rPr>
           </w:pPr>
-          <w:hyperlink w:anchor="_Toc495660346" w:history="1">
+          <w:hyperlink w:anchor="_Toc507027607" w:history="1">
             <w:r>
               <w:rPr>
                 <w:rStyle w:val="Hyperlink"/>
@@ -1497,7 +1511,7 @@
                 <w:noProof/>
                 <w:webHidden/>
               </w:rPr>
-              <w:instrText xml:space="preserve"> PAGEREF _Toc495660346 \h </w:instrText>
+              <w:instrText xml:space="preserve"> PAGEREF _Toc507027607 \h </w:instrText>
             </w:r>
             <w:r>
               <w:rPr>
@@ -1539,7 +1553,7 @@
               <w:noProof/>
             </w:rPr>
           </w:pPr>
-          <w:hyperlink w:anchor="_Toc495660347" w:history="1">
+          <w:hyperlink w:anchor="_Toc507027608" w:history="1">
             <w:r>
               <w:rPr>
                 <w:rStyle w:val="Hyperlink"/>
@@ -1566,7 +1580,7 @@
                 <w:noProof/>
                 <w:webHidden/>
               </w:rPr>
-              <w:instrText xml:space="preserve"> PAGEREF _Toc495660347 \h </w:instrText>
+              <w:instrText xml:space="preserve"> PAGEREF _Toc507027608 \h </w:instrText>
             </w:r>
             <w:r>
               <w:rPr>
@@ -1608,7 +1622,7 @@
               <w:noProof/>
             </w:rPr>
           </w:pPr>
-          <w:hyperlink w:anchor="_Toc495660348" w:history="1">
+          <w:hyperlink w:anchor="_Toc507027609" w:history="1">
             <w:r>
               <w:rPr>
                 <w:rStyle w:val="Hyperlink"/>
@@ -1635,7 +1649,7 @@
                 <w:noProof/>
                 <w:webHidden/>
               </w:rPr>
-              <w:instrText xml:space="preserve"> PAGEREF _Toc495660348 \h </w:instrText>
+              <w:instrText xml:space="preserve"> PAGEREF _Toc507027609 \h </w:instrText>
             </w:r>
             <w:r>
               <w:rPr>
@@ -1677,7 +1691,7 @@
               <w:noProof/>
             </w:rPr>
           </w:pPr>
-          <w:hyperlink w:anchor="_Toc495660349" w:history="1">
+          <w:hyperlink w:anchor="_Toc507027610" w:history="1">
             <w:r>
               <w:rPr>
                 <w:rStyle w:val="Hyperlink"/>
@@ -1704,7 +1718,7 @@
                 <w:noProof/>
                 <w:webHidden/>
               </w:rPr>
-              <w:instrText xml:space="preserve"> PAGEREF _Toc495660349 \h </w:instrText>
+              <w:instrText xml:space="preserve"> PAGEREF _Toc507027610 \h </w:instrText>
             </w:r>
             <w:r>
               <w:rPr>
@@ -1746,7 +1760,7 @@
               <w:noProof/>
             </w:rPr>
           </w:pPr>
-          <w:hyperlink w:anchor="_Toc495660350" w:history="1">
+          <w:hyperlink w:anchor="_Toc507027611" w:history="1">
             <w:r>
               <w:rPr>
                 <w:rStyle w:val="Hyperlink"/>
@@ -1773,7 +1787,7 @@
                 <w:noProof/>
                 <w:webHidden/>
               </w:rPr>
-              <w:instrText xml:space="preserve"> PAGEREF _Toc495660350 \h </w:instrText>
+              <w:instrText xml:space="preserve"> PAGEREF _Toc507027611 \h </w:instrText>
             </w:r>
             <w:r>
               <w:rPr>
@@ -1815,14 +1829,13 @@
               <w:noProof/>
             </w:rPr>
           </w:pPr>
-          <w:hyperlink w:anchor="_Toc495660351" w:history="1">
+          <w:hyperlink w:anchor="_Toc507027612" w:history="1">
             <w:r>
               <w:rPr>
                 <w:rStyle w:val="Hyperlink"/>
                 <w:noProof/>
-                <w:highlight w:val="yellow"/>
-              </w:rPr>
-              <w:t>We Value Your Feedback!</w:t>
+              </w:rPr>
+              <w:t>Disclaimer</w:t>
             </w:r>
             <w:r>
               <w:rPr>
@@ -1843,7 +1856,7 @@
                 <w:noProof/>
                 <w:webHidden/>
               </w:rPr>
-              <w:instrText xml:space="preserve"> PAGEREF _Toc495660351 \h </w:instrText>
+              <w:instrText xml:space="preserve"> PAGEREF _Toc507027612 \h </w:instrText>
             </w:r>
             <w:r>
               <w:rPr>
@@ -1885,13 +1898,13 @@
               <w:noProof/>
             </w:rPr>
           </w:pPr>
-          <w:hyperlink w:anchor="_Toc495660352" w:history="1">
+          <w:hyperlink w:anchor="_Toc507027613" w:history="1">
             <w:r>
               <w:rPr>
                 <w:rStyle w:val="Hyperlink"/>
                 <w:noProof/>
               </w:rPr>
-              <w:t>Acknowledgements and Disclaimers</w:t>
+              <w:t>We Value Your Feedback!</w:t>
             </w:r>
             <w:r>
               <w:rPr>
@@ -1912,7 +1925,7 @@
                 <w:noProof/>
                 <w:webHidden/>
               </w:rPr>
-              <w:instrText xml:space="preserve"> PAGEREF _Toc495660352 \h </w:instrText>
+              <w:instrText xml:space="preserve"> PAGEREF _Toc507027613 \h </w:instrText>
             </w:r>
             <w:r>
               <w:rPr>
@@ -1973,7 +1986,7 @@
       <w:pPr>
         <w:pStyle w:val="Heading1"/>
       </w:pPr>
-      <w:bookmarkStart w:id="1" w:name="_Toc495660328"/>
+      <w:bookmarkStart w:id="1" w:name="_Toc507027589"/>
       <w:r>
         <w:lastRenderedPageBreak/>
         <w:t xml:space="preserve">Getting </w:t>
@@ -2284,7 +2297,7 @@
       <w:pPr>
         <w:pStyle w:val="Heading1"/>
       </w:pPr>
-      <w:bookmarkStart w:id="2" w:name="_Toc495660329"/>
+      <w:bookmarkStart w:id="2" w:name="_Toc507027590"/>
       <w:r>
         <w:lastRenderedPageBreak/>
         <w:t>Introducing the OData compliant RESTful API</w:t>
@@ -2308,6 +2321,104 @@
           <w:color w:val="222222"/>
         </w:rPr>
         <w:t> </w:t>
+      </w:r>
+      <w:hyperlink r:id="rId10" w:tgtFrame="_blank" w:history="1">
+        <w:r>
+          <w:rPr>
+            <w:rStyle w:val="Hyperlink"/>
+            <w:rFonts w:cstheme="minorHAnsi"/>
+            <w:color w:val="1970B0"/>
+          </w:rPr>
+          <w:t>OData</w:t>
+        </w:r>
+      </w:hyperlink>
+      <w:r>
+        <w:rPr>
+          <w:rStyle w:val="apple-converted-space"/>
+          <w:rFonts w:eastAsiaTheme="majorEastAsia" w:cstheme="minorHAnsi"/>
+          <w:color w:val="222222"/>
+        </w:rPr>
+        <w:t> </w:t>
+      </w:r>
+      <w:r>
+        <w:rPr>
+          <w:rFonts w:cstheme="minorHAnsi"/>
+        </w:rPr>
+        <w:t>c</w:t>
+      </w:r>
+      <w:r>
+        <w:t>ompliant</w:t>
+      </w:r>
+      <w:r>
+        <w:t>,</w:t>
+      </w:r>
+      <w:r>
+        <w:t xml:space="preserve"> RESTful API. This was the first PUBLIC version of a RESTful API. In the </w:t>
+      </w:r>
+      <w:r>
+        <w:t>meantime,</w:t>
+      </w:r>
+      <w:r>
+        <w:t xml:space="preserve"> </w:t>
+      </w:r>
+      <w:r>
+        <w:t>many</w:t>
+      </w:r>
+      <w:r>
+        <w:t xml:space="preserve"> fix packs</w:t>
+      </w:r>
+      <w:r>
+        <w:t xml:space="preserve"> and a new major release</w:t>
+      </w:r>
+      <w:r>
+        <w:t xml:space="preserve"> have been released</w:t>
+      </w:r>
+      <w:r>
+        <w:t xml:space="preserve">, all </w:t>
+      </w:r>
+      <w:r>
+        <w:t>with additional improvements and extensions to the RE</w:t>
+      </w:r>
+      <w:r>
+        <w:t xml:space="preserve">ST API. It is safe to say that by now </w:t>
+      </w:r>
+      <w:r>
+        <w:t xml:space="preserve">it is </w:t>
+      </w:r>
+      <w:r>
+        <w:t xml:space="preserve">a </w:t>
+      </w:r>
+      <w:r>
+        <w:t>very mature</w:t>
+      </w:r>
+      <w:r>
+        <w:t xml:space="preserve">, not to forget </w:t>
+      </w:r>
+      <w:r>
+        <w:t>best performing</w:t>
+      </w:r>
+      <w:r>
+        <w:t>,</w:t>
+      </w:r>
+      <w:r>
+        <w:t xml:space="preserve"> API we have available for TM1. And in case </w:t>
+      </w:r>
+      <w:r>
+        <w:t xml:space="preserve">anybody still doubts it, </w:t>
+      </w:r>
+      <w:r>
+        <w:t>it will be THE API for the TM1 Server</w:t>
+      </w:r>
+      <w:r>
+        <w:t xml:space="preserve"> going forward</w:t>
+      </w:r>
+      <w:r>
+        <w:t>.</w:t>
+      </w:r>
+    </w:p>
+    <w:p>
+      <w:r>
+        <w:t>Now you might wonder what the being “</w:t>
       </w:r>
       <w:hyperlink r:id="rId11" w:tgtFrame="_blank" w:history="1">
         <w:r>
@@ -2334,78 +2445,10 @@
         <w:t>c</w:t>
       </w:r>
       <w:r>
-        <w:t>ompliant</w:t>
-      </w:r>
-      <w:r>
-        <w:t>,</w:t>
-      </w:r>
-      <w:r>
-        <w:t xml:space="preserve"> RESTful API. This was the first PUBLIC version of a RESTful API. In the </w:t>
-      </w:r>
-      <w:r>
-        <w:t>meantime,</w:t>
-      </w:r>
-      <w:r>
-        <w:t xml:space="preserve"> </w:t>
-      </w:r>
-      <w:r>
-        <w:t>many</w:t>
-      </w:r>
-      <w:r>
-        <w:t xml:space="preserve"> fix packs</w:t>
-      </w:r>
-      <w:r>
-        <w:t xml:space="preserve"> and a new major release</w:t>
-      </w:r>
-      <w:r>
-        <w:t xml:space="preserve"> have been released</w:t>
-      </w:r>
-      <w:r>
-        <w:t xml:space="preserve">, all </w:t>
-      </w:r>
-      <w:r>
-        <w:t>with additional improvements and extensions to the RE</w:t>
-      </w:r>
-      <w:r>
-        <w:t xml:space="preserve">ST API. It is safe to say that by now </w:t>
-      </w:r>
-      <w:r>
-        <w:t xml:space="preserve">it is </w:t>
-      </w:r>
-      <w:r>
-        <w:t xml:space="preserve">a </w:t>
-      </w:r>
-      <w:r>
-        <w:t>very mature</w:t>
-      </w:r>
-      <w:r>
-        <w:t xml:space="preserve">, not to forget </w:t>
-      </w:r>
-      <w:r>
-        <w:t>best performing</w:t>
-      </w:r>
-      <w:r>
-        <w:t>,</w:t>
-      </w:r>
-      <w:r>
-        <w:t xml:space="preserve"> API we have available for TM1. And in case </w:t>
-      </w:r>
-      <w:r>
-        <w:t xml:space="preserve">anybody still doubts it, </w:t>
-      </w:r>
-      <w:r>
-        <w:t>it will be THE API for the TM1 Server</w:t>
-      </w:r>
-      <w:r>
-        <w:t xml:space="preserve"> going forward</w:t>
-      </w:r>
-      <w:r>
-        <w:t>.</w:t>
-      </w:r>
-    </w:p>
-    <w:p>
-      <w:r>
-        <w:t>Now you might wonder what the being “</w:t>
+        <w:t xml:space="preserve">ompliant” is all about. </w:t>
+      </w:r>
+      <w:r>
+        <w:t xml:space="preserve">Well, </w:t>
       </w:r>
       <w:hyperlink r:id="rId12" w:tgtFrame="_blank" w:history="1">
         <w:r>
@@ -2429,24 +2472,14 @@
         <w:rPr>
           <w:rFonts w:cstheme="minorHAnsi"/>
         </w:rPr>
-        <w:t>c</w:t>
-      </w:r>
-      <w:r>
-        <w:t xml:space="preserve">ompliant” is all about. </w:t>
-      </w:r>
-      <w:r>
-        <w:t xml:space="preserve">Well, </w:t>
-      </w:r>
-      <w:hyperlink r:id="rId13" w:tgtFrame="_blank" w:history="1">
-        <w:r>
-          <w:rPr>
-            <w:rStyle w:val="Hyperlink"/>
-            <w:rFonts w:cstheme="minorHAnsi"/>
-            <w:color w:val="1970B0"/>
-          </w:rPr>
-          <w:t>OData</w:t>
-        </w:r>
-      </w:hyperlink>
+        <w:t xml:space="preserve">builds on a </w:t>
+      </w:r>
+      <w:r>
+        <w:rPr>
+          <w:rFonts w:cstheme="minorHAnsi"/>
+        </w:rPr>
+        <w:t>strong foundation with very clear</w:t>
+      </w:r>
       <w:r>
         <w:rPr>
           <w:rStyle w:val="apple-converted-space"/>
@@ -2455,27 +2488,7 @@
         </w:rPr>
         <w:t> </w:t>
       </w:r>
-      <w:r>
-        <w:rPr>
-          <w:rFonts w:cstheme="minorHAnsi"/>
-        </w:rPr>
-        <w:t xml:space="preserve">builds on a </w:t>
-      </w:r>
-      <w:r>
-        <w:rPr>
-          <w:rFonts w:cstheme="minorHAnsi"/>
-        </w:rPr>
-        <w:t>strong foundation with very clear</w:t>
-      </w:r>
-      <w:r>
-        <w:rPr>
-          <w:rStyle w:val="apple-converted-space"/>
-          <w:rFonts w:eastAsiaTheme="majorEastAsia" w:cstheme="minorHAnsi"/>
-          <w:color w:val="222222"/>
-        </w:rPr>
-        <w:t> </w:t>
-      </w:r>
-      <w:hyperlink r:id="rId14" w:tgtFrame="_blank" w:history="1">
+      <w:hyperlink r:id="rId13" w:tgtFrame="_blank" w:history="1">
         <w:r>
           <w:rPr>
             <w:rStyle w:val="Hyperlink"/>
@@ -2499,7 +2512,7 @@
         </w:rPr>
         <w:t> </w:t>
       </w:r>
-      <w:hyperlink r:id="rId15" w:tgtFrame="_blank" w:history="1">
+      <w:hyperlink r:id="rId14" w:tgtFrame="_blank" w:history="1">
         <w:r>
           <w:rPr>
             <w:rStyle w:val="Hyperlink"/>
@@ -2541,7 +2554,7 @@
         </w:rPr>
         <w:t> </w:t>
       </w:r>
-      <w:hyperlink r:id="rId16" w:tgtFrame="_blank" w:history="1">
+      <w:hyperlink r:id="rId15" w:tgtFrame="_blank" w:history="1">
         <w:r>
           <w:rPr>
             <w:rStyle w:val="Hyperlink"/>
@@ -2573,7 +2586,7 @@
         </w:rPr>
         <w:t> </w:t>
       </w:r>
-      <w:hyperlink r:id="rId17" w:tgtFrame="_blank" w:history="1">
+      <w:hyperlink r:id="rId16" w:tgtFrame="_blank" w:history="1">
         <w:r>
           <w:rPr>
             <w:rStyle w:val="Hyperlink"/>
@@ -2645,7 +2658,7 @@
       <w:r>
         <w:t xml:space="preserve"> OData standard and the documents describing it please visit the OData.org website at: </w:t>
       </w:r>
-      <w:hyperlink r:id="rId18" w:history="1">
+      <w:hyperlink r:id="rId17" w:history="1">
         <w:r>
           <w:rPr>
             <w:rStyle w:val="Hyperlink"/>
@@ -2662,7 +2675,7 @@
       <w:r>
         <w:t>or a quick introduction to the OData standard have a look at the ‘</w:t>
       </w:r>
-      <w:hyperlink r:id="rId19" w:history="1">
+      <w:hyperlink r:id="rId18" w:history="1">
         <w:r>
           <w:rPr>
             <w:rStyle w:val="Hyperlink"/>
@@ -2678,7 +2691,7 @@
       <w:pPr>
         <w:pStyle w:val="Heading2"/>
       </w:pPr>
-      <w:bookmarkStart w:id="3" w:name="_Toc495660330"/>
+      <w:bookmarkStart w:id="3" w:name="_Toc507027591"/>
       <w:r>
         <w:t>A first peek at TM1’s RESTful API</w:t>
       </w:r>
@@ -2712,7 +2725,7 @@
       <w:r>
         <w:t xml:space="preserve">Retrieve the metadata document by typing the following URL in the address bar: </w:t>
       </w:r>
-      <w:hyperlink r:id="rId20" w:history="1">
+      <w:hyperlink r:id="rId19" w:history="1">
         <w:r>
           <w:rPr>
             <w:rStyle w:val="Hyperlink"/>
@@ -3029,7 +3042,7 @@
       <w:r>
         <w:t xml:space="preserve">by typing the following URL: </w:t>
       </w:r>
-      <w:hyperlink r:id="rId21" w:history="1">
+      <w:hyperlink r:id="rId20" w:history="1">
         <w:r>
           <w:rPr>
             <w:rStyle w:val="Hyperlink"/>
@@ -3080,6 +3093,60 @@
             <wp:extent cx="5943600" cy="3396615"/>
             <wp:effectExtent l="0" t="0" r="0" b="0"/>
             <wp:docPr id="1" name="Picture 1"/>
+            <wp:cNvGraphicFramePr>
+              <a:graphicFrameLocks xmlns:a="http://schemas.openxmlformats.org/drawingml/2006/main" noChangeAspect="1"/>
+            </wp:cNvGraphicFramePr>
+            <a:graphic xmlns:a="http://schemas.openxmlformats.org/drawingml/2006/main">
+              <a:graphicData uri="http://schemas.openxmlformats.org/drawingml/2006/picture">
+                <pic:pic xmlns:pic="http://schemas.openxmlformats.org/drawingml/2006/picture">
+                  <pic:nvPicPr>
+                    <pic:cNvPr id="1" name=""/>
+                    <pic:cNvPicPr/>
+                  </pic:nvPicPr>
+                  <pic:blipFill>
+                    <a:blip r:embed="rId21"/>
+                    <a:stretch>
+                      <a:fillRect/>
+                    </a:stretch>
+                  </pic:blipFill>
+                  <pic:spPr>
+                    <a:xfrm>
+                      <a:off x="0" y="0"/>
+                      <a:ext cx="5943600" cy="3396615"/>
+                    </a:xfrm>
+                    <a:prstGeom prst="rect">
+                      <a:avLst/>
+                    </a:prstGeom>
+                  </pic:spPr>
+                </pic:pic>
+              </a:graphicData>
+            </a:graphic>
+          </wp:inline>
+        </w:drawing>
+      </w:r>
+    </w:p>
+    <w:p>
+      <w:pPr>
+        <w:rPr>
+          <w:rFonts w:asciiTheme="majorHAnsi" w:eastAsiaTheme="majorEastAsia" w:hAnsiTheme="majorHAnsi" w:cstheme="majorBidi"/>
+          <w:color w:val="2E74B5" w:themeColor="accent1" w:themeShade="BF"/>
+          <w:sz w:val="26"/>
+          <w:szCs w:val="26"/>
+        </w:rPr>
+      </w:pPr>
+      <w:r>
+        <w:lastRenderedPageBreak/>
+        <w:t xml:space="preserve">If you want to see what went over ‘the wire’ you can start Fiddler, by clicking the </w:t>
+      </w:r>
+      <w:r>
+        <w:rPr>
+          <w:noProof/>
+        </w:rPr>
+        <w:drawing>
+          <wp:inline distT="0" distB="0" distL="0" distR="0" wp14:anchorId="18112876" wp14:editId="6549E53F">
+            <wp:extent cx="428625" cy="381000"/>
+            <wp:effectExtent l="0" t="0" r="9525" b="0"/>
+            <wp:docPr id="2" name="Picture 2"/>
             <wp:cNvGraphicFramePr>
               <a:graphicFrameLocks xmlns:a="http://schemas.openxmlformats.org/drawingml/2006/main" noChangeAspect="1"/>
             </wp:cNvGraphicFramePr>
@@ -3099,7 +3166,7 @@
                   <pic:spPr>
                     <a:xfrm>
                       <a:off x="0" y="0"/>
-                      <a:ext cx="5943600" cy="3396615"/>
+                      <a:ext cx="428625" cy="381000"/>
                     </a:xfrm>
                     <a:prstGeom prst="rect">
                       <a:avLst/>
@@ -3111,29 +3178,33 @@
           </wp:inline>
         </w:drawing>
       </w:r>
-    </w:p>
-    <w:p>
-      <w:pPr>
-        <w:rPr>
-          <w:rFonts w:asciiTheme="majorHAnsi" w:eastAsiaTheme="majorEastAsia" w:hAnsiTheme="majorHAnsi" w:cstheme="majorBidi"/>
-          <w:color w:val="2E74B5" w:themeColor="accent1" w:themeShade="BF"/>
-          <w:sz w:val="26"/>
-          <w:szCs w:val="26"/>
-        </w:rPr>
-      </w:pPr>
-      <w:r>
-        <w:lastRenderedPageBreak/>
-        <w:t xml:space="preserve">If you want to see what went over ‘the wire’ you can start Fiddler, by clicking the </w:t>
+      <w:r>
+        <w:t xml:space="preserve"> icon in the taskbar. Once Fiddler is up it’ll start recording HTTP traffic and you can look at the requests going to and the responses returned by the server. This way you’ll see for example that the JSON going over the wire is pretty compact and that we, provided the client supports it, apply compression to the response.</w:t>
+      </w:r>
+    </w:p>
+    <w:p>
+      <w:pPr>
+        <w:pStyle w:val="Heading2"/>
+      </w:pPr>
+      <w:bookmarkStart w:id="4" w:name="_Toc507027592"/>
+      <w:r>
+        <w:t>Explore the REST API</w:t>
+      </w:r>
+      <w:bookmarkEnd w:id="4"/>
+    </w:p>
+    <w:p>
+      <w:r>
+        <w:t xml:space="preserve">Ok, it’s time for some more examples. To make it easier to interact with our, any for that matter, HTTP/REST based service we use Postman. Click on the </w:t>
       </w:r>
       <w:r>
         <w:rPr>
           <w:noProof/>
         </w:rPr>
         <w:drawing>
-          <wp:inline distT="0" distB="0" distL="0" distR="0" wp14:anchorId="18112876" wp14:editId="6549E53F">
-            <wp:extent cx="428625" cy="381000"/>
-            <wp:effectExtent l="0" t="0" r="9525" b="0"/>
-            <wp:docPr id="2" name="Picture 2"/>
+          <wp:inline distT="0" distB="0" distL="0" distR="0" wp14:anchorId="37D0097C" wp14:editId="4308A786">
+            <wp:extent cx="381000" cy="390525"/>
+            <wp:effectExtent l="0" t="0" r="0" b="9525"/>
+            <wp:docPr id="31" name="Picture 31"/>
             <wp:cNvGraphicFramePr>
               <a:graphicFrameLocks xmlns:a="http://schemas.openxmlformats.org/drawingml/2006/main" noChangeAspect="1"/>
             </wp:cNvGraphicFramePr>
@@ -3153,7 +3224,7 @@
                   <pic:spPr>
                     <a:xfrm>
                       <a:off x="0" y="0"/>
-                      <a:ext cx="428625" cy="381000"/>
+                      <a:ext cx="381000" cy="390525"/>
                     </a:xfrm>
                     <a:prstGeom prst="rect">
                       <a:avLst/>
@@ -3166,32 +3237,19 @@
         </w:drawing>
       </w:r>
       <w:r>
-        <w:t xml:space="preserve"> icon in the taskbar. Once Fiddler is up it’ll start recording HTTP traffic and you can look at the requests going to and the responses returned by the server. This way you’ll see for example that the JSON going over the wire is pretty compact and that we, provided the client supports it, apply compression to the response.</w:t>
-      </w:r>
-    </w:p>
-    <w:p>
-      <w:pPr>
-        <w:pStyle w:val="Heading2"/>
-      </w:pPr>
-      <w:bookmarkStart w:id="4" w:name="_Toc495660331"/>
-      <w:r>
-        <w:t>Explore the REST API</w:t>
-      </w:r>
-      <w:bookmarkEnd w:id="4"/>
-    </w:p>
-    <w:p>
-      <w:r>
-        <w:t xml:space="preserve">Ok, it’s time for some more examples. To make it easier to interact with our, any for that matter, HTTP/REST based service we use Postman. Click on the </w:t>
-      </w:r>
+        <w:t xml:space="preserve"> icon in the taskbar to start Postman.</w:t>
+      </w:r>
+    </w:p>
+    <w:p>
       <w:r>
         <w:rPr>
           <w:noProof/>
         </w:rPr>
         <w:drawing>
-          <wp:inline distT="0" distB="0" distL="0" distR="0" wp14:anchorId="37D0097C" wp14:editId="4308A786">
-            <wp:extent cx="381000" cy="390525"/>
-            <wp:effectExtent l="0" t="0" r="0" b="9525"/>
-            <wp:docPr id="31" name="Picture 31"/>
+          <wp:inline distT="0" distB="0" distL="0" distR="0" wp14:anchorId="3486A50C" wp14:editId="4E951F10">
+            <wp:extent cx="5943600" cy="3490595"/>
+            <wp:effectExtent l="0" t="0" r="0" b="0"/>
+            <wp:docPr id="6" name="Picture 6"/>
             <wp:cNvGraphicFramePr>
               <a:graphicFrameLocks xmlns:a="http://schemas.openxmlformats.org/drawingml/2006/main" noChangeAspect="1"/>
             </wp:cNvGraphicFramePr>
@@ -3211,51 +3269,6 @@
                   <pic:spPr>
                     <a:xfrm>
                       <a:off x="0" y="0"/>
-                      <a:ext cx="381000" cy="390525"/>
-                    </a:xfrm>
-                    <a:prstGeom prst="rect">
-                      <a:avLst/>
-                    </a:prstGeom>
-                  </pic:spPr>
-                </pic:pic>
-              </a:graphicData>
-            </a:graphic>
-          </wp:inline>
-        </w:drawing>
-      </w:r>
-      <w:r>
-        <w:t xml:space="preserve"> icon in the taskbar to start Postman.</w:t>
-      </w:r>
-    </w:p>
-    <w:p>
-      <w:r>
-        <w:rPr>
-          <w:noProof/>
-        </w:rPr>
-        <w:drawing>
-          <wp:inline distT="0" distB="0" distL="0" distR="0" wp14:anchorId="3486A50C" wp14:editId="4E951F10">
-            <wp:extent cx="5943600" cy="3490595"/>
-            <wp:effectExtent l="0" t="0" r="0" b="0"/>
-            <wp:docPr id="6" name="Picture 6"/>
-            <wp:cNvGraphicFramePr>
-              <a:graphicFrameLocks xmlns:a="http://schemas.openxmlformats.org/drawingml/2006/main" noChangeAspect="1"/>
-            </wp:cNvGraphicFramePr>
-            <a:graphic xmlns:a="http://schemas.openxmlformats.org/drawingml/2006/main">
-              <a:graphicData uri="http://schemas.openxmlformats.org/drawingml/2006/picture">
-                <pic:pic xmlns:pic="http://schemas.openxmlformats.org/drawingml/2006/picture">
-                  <pic:nvPicPr>
-                    <pic:cNvPr id="1" name=""/>
-                    <pic:cNvPicPr/>
-                  </pic:nvPicPr>
-                  <pic:blipFill>
-                    <a:blip r:embed="rId25"/>
-                    <a:stretch>
-                      <a:fillRect/>
-                    </a:stretch>
-                  </pic:blipFill>
-                  <pic:spPr>
-                    <a:xfrm>
-                      <a:off x="0" y="0"/>
                       <a:ext cx="5943600" cy="3490595"/>
                     </a:xfrm>
                     <a:prstGeom prst="rect">
@@ -3345,7 +3358,7 @@
       <w:pPr>
         <w:pStyle w:val="Heading2"/>
       </w:pPr>
-      <w:bookmarkStart w:id="5" w:name="_Toc495660332"/>
+      <w:bookmarkStart w:id="5" w:name="_Toc507027593"/>
       <w:r>
         <w:lastRenderedPageBreak/>
         <w:t>Working with TM1’s REST API using Swagger tooling</w:t>
@@ -3396,7 +3409,7 @@
         </w:rPr>
         <w:t> </w:t>
       </w:r>
-      <w:hyperlink r:id="rId26" w:tgtFrame="_blank" w:history="1">
+      <w:hyperlink r:id="rId25" w:tgtFrame="_blank" w:history="1">
         <w:r>
           <w:rPr>
             <w:rStyle w:val="Hyperlink"/>
@@ -3428,7 +3441,7 @@
         </w:rPr>
         <w:t> </w:t>
       </w:r>
-      <w:hyperlink r:id="rId27" w:tgtFrame="_blank" w:history="1">
+      <w:hyperlink r:id="rId26" w:tgtFrame="_blank" w:history="1">
         <w:r>
           <w:rPr>
             <w:rStyle w:val="Hyperlink"/>
@@ -3452,7 +3465,7 @@
         </w:rPr>
         <w:t> </w:t>
       </w:r>
-      <w:hyperlink r:id="rId28" w:tgtFrame="_blank" w:history="1">
+      <w:hyperlink r:id="rId27" w:tgtFrame="_blank" w:history="1">
         <w:r>
           <w:rPr>
             <w:rStyle w:val="Hyperlink"/>
@@ -3476,7 +3489,7 @@
         </w:rPr>
         <w:t> </w:t>
       </w:r>
-      <w:hyperlink r:id="rId29" w:tgtFrame="_blank" w:history="1">
+      <w:hyperlink r:id="rId28" w:tgtFrame="_blank" w:history="1">
         <w:r>
           <w:rPr>
             <w:rStyle w:val="Hyperlink"/>
@@ -3506,7 +3519,7 @@
         </w:rPr>
         <w:t> </w:t>
       </w:r>
-      <w:hyperlink r:id="rId30" w:tgtFrame="_blank" w:history="1">
+      <w:hyperlink r:id="rId29" w:tgtFrame="_blank" w:history="1">
         <w:r>
           <w:rPr>
             <w:rStyle w:val="Hyperlink"/>
@@ -3548,7 +3561,7 @@
         </w:rPr>
         <w:t> </w:t>
       </w:r>
-      <w:hyperlink r:id="rId31" w:tgtFrame="_blank" w:history="1">
+      <w:hyperlink r:id="rId30" w:tgtFrame="_blank" w:history="1">
         <w:r>
           <w:rPr>
             <w:rStyle w:val="Hyperlink"/>
@@ -3584,7 +3597,7 @@
         </w:rPr>
         <w:t> </w:t>
       </w:r>
-      <w:hyperlink r:id="rId32" w:tgtFrame="_blank" w:history="1">
+      <w:hyperlink r:id="rId31" w:tgtFrame="_blank" w:history="1">
         <w:r>
           <w:rPr>
             <w:rStyle w:val="Hyperlink"/>
@@ -3637,7 +3650,7 @@
         </w:rPr>
         <w:t>One great thing about </w:t>
       </w:r>
-      <w:hyperlink r:id="rId33" w:tgtFrame="_blank" w:history="1">
+      <w:hyperlink r:id="rId32" w:tgtFrame="_blank" w:history="1">
         <w:r>
           <w:rPr>
             <w:rStyle w:val="Hyperlink"/>
@@ -3661,7 +3674,7 @@
         </w:rPr>
         <w:t> </w:t>
       </w:r>
-      <w:hyperlink r:id="rId34" w:tgtFrame="_blank" w:history="1">
+      <w:hyperlink r:id="rId33" w:tgtFrame="_blank" w:history="1">
         <w:r>
           <w:rPr>
             <w:rStyle w:val="Hyperlink"/>
@@ -3761,7 +3774,7 @@
         </w:rPr>
         <w:t xml:space="preserve"> browser and point it at: </w:t>
       </w:r>
-      <w:hyperlink r:id="rId35" w:history="1">
+      <w:hyperlink r:id="rId34" w:history="1">
         <w:r>
           <w:rPr>
             <w:rStyle w:val="Hyperlink"/>
@@ -3851,7 +3864,7 @@
                     <pic:cNvPicPr/>
                   </pic:nvPicPr>
                   <pic:blipFill>
-                    <a:blip r:embed="rId36"/>
+                    <a:blip r:embed="rId35"/>
                     <a:stretch>
                       <a:fillRect/>
                     </a:stretch>
@@ -3885,7 +3898,7 @@
         <w:lastRenderedPageBreak/>
         <w:t xml:space="preserve">Note the </w:t>
       </w:r>
-      <w:hyperlink r:id="rId37" w:history="1">
+      <w:hyperlink r:id="rId36" w:history="1">
         <w:r>
           <w:rPr>
             <w:rStyle w:val="Hyperlink"/>
@@ -3992,7 +4005,7 @@
       <w:bookmarkStart w:id="6" w:name="_Toc402303559"/>
       <w:bookmarkStart w:id="7" w:name="_Toc402459582"/>
       <w:bookmarkStart w:id="8" w:name="_Toc431470746"/>
-      <w:bookmarkStart w:id="9" w:name="_Toc495660333"/>
+      <w:bookmarkStart w:id="9" w:name="_Toc507027594"/>
       <w:r>
         <w:t>A real life HTML/JavaScript based TM1 client app: TM1Top Lite</w:t>
       </w:r>
@@ -4037,7 +4050,7 @@
       <w:r>
         <w:t xml:space="preserve">You can find the sample at </w:t>
       </w:r>
-      <w:hyperlink r:id="rId38" w:history="1">
+      <w:hyperlink r:id="rId37" w:history="1">
         <w:r>
           <w:rPr>
             <w:rStyle w:val="Hyperlink"/>
@@ -4078,7 +4091,7 @@
       <w:r>
         <w:t>If you wonder what all the fiddling with security modes is about, have a look at the ‘</w:t>
       </w:r>
-      <w:hyperlink r:id="rId39" w:anchor="!/wiki/W181f1083f3dd_455f_b2f8_f63c4a9c8010/page/Using%20CAM%20authentication%20with%20TM1's%2C%20OData%20compliant%2C%20RESTful%20API" w:history="1">
+      <w:hyperlink r:id="rId38" w:anchor="!/wiki/W181f1083f3dd_455f_b2f8_f63c4a9c8010/page/Using%20CAM%20authentication%20with%20TM1's%2C%20OData%20compliant%2C%20RESTful%20API" w:history="1">
         <w:r>
           <w:rPr>
             <w:rStyle w:val="Hyperlink"/>
@@ -4089,7 +4102,7 @@
       <w:r>
         <w:t xml:space="preserve">’ article on </w:t>
       </w:r>
-      <w:hyperlink r:id="rId40" w:history="1">
+      <w:hyperlink r:id="rId39" w:history="1">
         <w:r>
           <w:rPr>
             <w:rStyle w:val="Hyperlink"/>
@@ -4111,6 +4124,270 @@
             <wp:extent cx="5731510" cy="1089025"/>
             <wp:effectExtent l="0" t="0" r="2540" b="0"/>
             <wp:docPr id="10" name="Picture 10"/>
+            <wp:cNvGraphicFramePr>
+              <a:graphicFrameLocks xmlns:a="http://schemas.openxmlformats.org/drawingml/2006/main" noChangeAspect="1"/>
+            </wp:cNvGraphicFramePr>
+            <a:graphic xmlns:a="http://schemas.openxmlformats.org/drawingml/2006/main">
+              <a:graphicData uri="http://schemas.openxmlformats.org/drawingml/2006/picture">
+                <pic:pic xmlns:pic="http://schemas.openxmlformats.org/drawingml/2006/picture">
+                  <pic:nvPicPr>
+                    <pic:cNvPr id="1" name=""/>
+                    <pic:cNvPicPr/>
+                  </pic:nvPicPr>
+                  <pic:blipFill>
+                    <a:blip r:embed="rId40"/>
+                    <a:stretch>
+                      <a:fillRect/>
+                    </a:stretch>
+                  </pic:blipFill>
+                  <pic:spPr>
+                    <a:xfrm>
+                      <a:off x="0" y="0"/>
+                      <a:ext cx="5731510" cy="1089025"/>
+                    </a:xfrm>
+                    <a:prstGeom prst="rect">
+                      <a:avLst/>
+                    </a:prstGeom>
+                  </pic:spPr>
+                </pic:pic>
+              </a:graphicData>
+            </a:graphic>
+          </wp:inline>
+        </w:drawing>
+      </w:r>
+    </w:p>
+    <w:p>
+      <w:r>
+        <w:t>HTML/JavaScript is only one of the many ways to consume TM1</w:t>
+      </w:r>
+      <w:r>
+        <w:t>’s</w:t>
+      </w:r>
+      <w:r>
+        <w:t xml:space="preserve"> REST API. In the next section, we’ll show you how to build applicat</w:t>
+      </w:r>
+      <w:r>
+        <w:t xml:space="preserve">ions that connect to TM1 using </w:t>
+      </w:r>
+      <w:r>
+        <w:t xml:space="preserve">the </w:t>
+      </w:r>
+      <w:r>
+        <w:t>Go</w:t>
+      </w:r>
+      <w:r>
+        <w:t xml:space="preserve"> programming language</w:t>
+      </w:r>
+      <w:r>
+        <w:t>.</w:t>
+      </w:r>
+    </w:p>
+    <w:p>
+      <w:r>
+        <w:t>These are simply examples, you can choose to build your applications with your choice of language/environment running on any OS as long as it supports making HTTP requests and you have means to compose and parse JSON.</w:t>
+      </w:r>
+    </w:p>
+    <w:p>
+      <w:pPr>
+        <w:rPr>
+          <w:rFonts w:asciiTheme="majorHAnsi" w:eastAsiaTheme="majorEastAsia" w:hAnsiTheme="majorHAnsi" w:cstheme="majorBidi"/>
+          <w:color w:val="2E74B5" w:themeColor="accent1" w:themeShade="BF"/>
+          <w:sz w:val="32"/>
+          <w:szCs w:val="32"/>
+        </w:rPr>
+      </w:pPr>
+      <w:r>
+        <w:br w:type="page"/>
+      </w:r>
+    </w:p>
+    <w:p>
+      <w:pPr>
+        <w:pStyle w:val="Heading1"/>
+      </w:pPr>
+      <w:bookmarkStart w:id="10" w:name="_Toc507027595"/>
+      <w:r>
+        <w:lastRenderedPageBreak/>
+        <w:t>Building your own Alternate Hierarchies using TI</w:t>
+      </w:r>
+      <w:bookmarkEnd w:id="10"/>
+    </w:p>
+    <w:p>
+      <w:r>
+        <w:t>Now that you know what Alternate Hierarchies lets dive right into creating a couple using TI, which we do by adding some hierarchies to the SData sample model that already is up and running on this box.</w:t>
+      </w:r>
+    </w:p>
+    <w:p>
+      <w:r>
+        <w:t xml:space="preserve">For your convenience, we already added </w:t>
+      </w:r>
+      <w:r>
+        <w:t xml:space="preserve">some supporting files </w:t>
+      </w:r>
+      <w:r>
+        <w:t>to the SData model, these being:</w:t>
+      </w:r>
+    </w:p>
+    <w:p>
+      <w:pPr>
+        <w:ind w:left="720"/>
+        <w:rPr>
+          <w:rFonts w:ascii="Consolas" w:hAnsi="Consolas"/>
+          <w:sz w:val="20"/>
+          <w:szCs w:val="20"/>
+        </w:rPr>
+      </w:pPr>
+      <w:r>
+        <w:rPr>
+          <w:rFonts w:ascii="Consolas" w:hAnsi="Consolas"/>
+          <w:sz w:val="20"/>
+          <w:szCs w:val="20"/>
+        </w:rPr>
+        <w:t>CreateRegionAtts.pro</w:t>
+      </w:r>
+      <w:r>
+        <w:rPr>
+          <w:rFonts w:ascii="Consolas" w:hAnsi="Consolas"/>
+          <w:sz w:val="20"/>
+          <w:szCs w:val="20"/>
+        </w:rPr>
+        <w:br/>
+        <w:t>CreateTwoAttHierarchy.pro</w:t>
+      </w:r>
+      <w:r>
+        <w:rPr>
+          <w:rFonts w:ascii="Consolas" w:hAnsi="Consolas"/>
+          <w:sz w:val="20"/>
+          <w:szCs w:val="20"/>
+        </w:rPr>
+        <w:br/>
+        <w:t>MakeDimension.pro</w:t>
+      </w:r>
+      <w:r>
+        <w:rPr>
+          <w:rFonts w:ascii="Consolas" w:hAnsi="Consolas"/>
+          <w:sz w:val="20"/>
+          <w:szCs w:val="20"/>
+        </w:rPr>
+        <w:br/>
+        <w:t>MakeHierarchy.pro</w:t>
+      </w:r>
+    </w:p>
+    <w:p>
+      <w:r>
+        <w:t xml:space="preserve">These files can be found here: </w:t>
+      </w:r>
+      <w:r>
+        <w:rPr>
+          <w:rFonts w:ascii="Consolas" w:hAnsi="Consolas"/>
+          <w:sz w:val="20"/>
+          <w:szCs w:val="20"/>
+        </w:rPr>
+        <w:t>C:\Program Files\IBM\cognos\tm1_64\samples\tm1\SData</w:t>
+      </w:r>
+    </w:p>
+    <w:p>
+      <w:r>
+        <w:t xml:space="preserve">There are also three CSV files, </w:t>
+      </w:r>
+      <w:r>
+        <w:t>Cities.csv, Cities2.csv</w:t>
+      </w:r>
+      <w:r>
+        <w:t xml:space="preserve"> and</w:t>
+      </w:r>
+      <w:r>
+        <w:t xml:space="preserve"> Countries.csv</w:t>
+      </w:r>
+      <w:r>
+        <w:t>, which we’ll be using as the source in some of our TI processes.</w:t>
+      </w:r>
+    </w:p>
+    <w:p>
+      <w:pPr>
+        <w:pStyle w:val="Heading2"/>
+      </w:pPr>
+      <w:bookmarkStart w:id="11" w:name="_Toc507027596"/>
+      <w:r>
+        <w:t>Let’</w:t>
+      </w:r>
+      <w:r>
+        <w:t>s create a new dimension with its first hierarchy</w:t>
+      </w:r>
+      <w:bookmarkEnd w:id="11"/>
+    </w:p>
+    <w:p>
+      <w:r>
+        <w:t>Before being able to add additional hierarchies to a dimension we need to have a dimension first. For this exercise let’s create a new one based on data we have in one or our CSV files, Cities.csv in this case.</w:t>
+      </w:r>
+    </w:p>
+    <w:p>
+      <w:r>
+        <w:t>The CSV file contains all the cities we want to represent in our dimension and has four columns, three of which are describing a geographical hierarchy.</w:t>
+      </w:r>
+    </w:p>
+    <w:p>
+      <w:pPr>
+        <w:ind w:left="720"/>
+        <w:rPr>
+          <w:rFonts w:ascii="Consolas" w:hAnsi="Consolas"/>
+          <w:sz w:val="20"/>
+          <w:szCs w:val="20"/>
+        </w:rPr>
+      </w:pPr>
+      <w:r>
+        <w:rPr>
+          <w:rFonts w:ascii="Consolas" w:hAnsi="Consolas"/>
+          <w:sz w:val="20"/>
+          <w:szCs w:val="20"/>
+        </w:rPr>
+        <w:t>Helena,Montana,US,West</w:t>
+      </w:r>
+      <w:r>
+        <w:rPr>
+          <w:rFonts w:ascii="Consolas" w:hAnsi="Consolas"/>
+          <w:sz w:val="20"/>
+          <w:szCs w:val="20"/>
+        </w:rPr>
+        <w:br/>
+        <w:t>Redmond,California,US,West</w:t>
+      </w:r>
+      <w:r>
+        <w:rPr>
+          <w:rFonts w:ascii="Consolas" w:hAnsi="Consolas"/>
+          <w:sz w:val="20"/>
+          <w:szCs w:val="20"/>
+        </w:rPr>
+        <w:br/>
+        <w:t>Kulob,Khatlon,Tajikistan,East</w:t>
+      </w:r>
+      <w:r>
+        <w:rPr>
+          <w:rFonts w:ascii="Consolas" w:hAnsi="Consolas"/>
+          <w:sz w:val="20"/>
+          <w:szCs w:val="20"/>
+        </w:rPr>
+        <w:br/>
+        <w:t>…</w:t>
+      </w:r>
+    </w:p>
+    <w:p>
+      <w:r>
+        <w:t>Open</w:t>
+      </w:r>
+      <w:r>
+        <w:t xml:space="preserve"> the MakeDimension process in Architect</w:t>
+      </w:r>
+    </w:p>
+    <w:p>
+      <w:r>
+        <w:rPr>
+          <w:noProof/>
+        </w:rPr>
+        <w:drawing>
+          <wp:inline distT="0" distB="0" distL="0" distR="0" wp14:anchorId="509570C6" wp14:editId="6DEA9EC0">
+            <wp:extent cx="5731510" cy="3166745"/>
+            <wp:effectExtent l="0" t="0" r="2540" b="0"/>
+            <wp:docPr id="7" name="Picture 7"/>
             <wp:cNvGraphicFramePr>
               <a:graphicFrameLocks xmlns:a="http://schemas.openxmlformats.org/drawingml/2006/main" noChangeAspect="1"/>
             </wp:cNvGraphicFramePr>
@@ -4130,7 +4407,7 @@
                   <pic:spPr>
                     <a:xfrm>
                       <a:off x="0" y="0"/>
-                      <a:ext cx="5731510" cy="1089025"/>
+                      <a:ext cx="5731510" cy="3166745"/>
                     </a:xfrm>
                     <a:prstGeom prst="rect">
                       <a:avLst/>
@@ -4145,236 +4422,20 @@
     </w:p>
     <w:p>
       <w:r>
-        <w:t>HTML/JavaScript is only one of the many ways to consume TM1</w:t>
-      </w:r>
-      <w:r>
-        <w:t>’s</w:t>
-      </w:r>
-      <w:r>
-        <w:t xml:space="preserve"> REST API. In the next section, we’ll show you how to build applicat</w:t>
-      </w:r>
-      <w:r>
-        <w:t xml:space="preserve">ions that connect to TM1 using </w:t>
-      </w:r>
-      <w:r>
-        <w:t xml:space="preserve">the </w:t>
-      </w:r>
-      <w:r>
-        <w:t>Go</w:t>
-      </w:r>
-      <w:r>
-        <w:t xml:space="preserve"> programming language</w:t>
-      </w:r>
-      <w:r>
-        <w:t>.</w:t>
-      </w:r>
-    </w:p>
-    <w:p>
-      <w:r>
-        <w:t>These are simply examples, you can choose to build your applications with your choice of language/environment running on any OS as long as it supports making HTTP requests and you have means to compose and parse JSON.</w:t>
-      </w:r>
-    </w:p>
-    <w:p>
-      <w:pPr>
-        <w:rPr>
-          <w:rFonts w:asciiTheme="majorHAnsi" w:eastAsiaTheme="majorEastAsia" w:hAnsiTheme="majorHAnsi" w:cstheme="majorBidi"/>
-          <w:color w:val="2E74B5" w:themeColor="accent1" w:themeShade="BF"/>
-          <w:sz w:val="32"/>
-          <w:szCs w:val="32"/>
-        </w:rPr>
-      </w:pPr>
-      <w:r>
-        <w:br w:type="page"/>
-      </w:r>
-    </w:p>
-    <w:p>
-      <w:pPr>
-        <w:pStyle w:val="Heading1"/>
-      </w:pPr>
-      <w:bookmarkStart w:id="10" w:name="_Toc495660334"/>
-      <w:r>
+        <w:t>This is a standard process as you’ll have seen them many times over but, go to the variables page</w:t>
+      </w:r>
+    </w:p>
+    <w:p>
+      <w:r>
+        <w:rPr>
+          <w:noProof/>
+        </w:rPr>
         <w:lastRenderedPageBreak/>
-        <w:t>Building your own Alternate Hierarchies using TI</w:t>
-      </w:r>
-      <w:bookmarkEnd w:id="10"/>
-    </w:p>
-    <w:p>
-      <w:r>
-        <w:t>Now that you know what Alternate Hierarchies lets dive right into creating a couple using TI, which we do by adding some hierarchies to the SData sample model that already is up and running on this box.</w:t>
-      </w:r>
-    </w:p>
-    <w:p>
-      <w:r>
-        <w:t xml:space="preserve">For your convenience, we already added </w:t>
-      </w:r>
-      <w:r>
-        <w:t xml:space="preserve">some supporting files </w:t>
-      </w:r>
-      <w:r>
-        <w:t>to the SData model, these being:</w:t>
-      </w:r>
-    </w:p>
-    <w:p>
-      <w:pPr>
-        <w:ind w:left="720"/>
-        <w:rPr>
-          <w:rFonts w:ascii="Consolas" w:hAnsi="Consolas"/>
-          <w:sz w:val="20"/>
-          <w:szCs w:val="20"/>
-        </w:rPr>
-      </w:pPr>
-      <w:r>
-        <w:rPr>
-          <w:rFonts w:ascii="Consolas" w:hAnsi="Consolas"/>
-          <w:sz w:val="20"/>
-          <w:szCs w:val="20"/>
-        </w:rPr>
-        <w:t>CreateRegionAtts.pro</w:t>
-      </w:r>
-      <w:r>
-        <w:rPr>
-          <w:rFonts w:ascii="Consolas" w:hAnsi="Consolas"/>
-          <w:sz w:val="20"/>
-          <w:szCs w:val="20"/>
-        </w:rPr>
-        <w:br/>
-        <w:t>CreateTwoAttHierarchy.pro</w:t>
-      </w:r>
-      <w:r>
-        <w:rPr>
-          <w:rFonts w:ascii="Consolas" w:hAnsi="Consolas"/>
-          <w:sz w:val="20"/>
-          <w:szCs w:val="20"/>
-        </w:rPr>
-        <w:br/>
-        <w:t>MakeDimension.pro</w:t>
-      </w:r>
-      <w:r>
-        <w:rPr>
-          <w:rFonts w:ascii="Consolas" w:hAnsi="Consolas"/>
-          <w:sz w:val="20"/>
-          <w:szCs w:val="20"/>
-        </w:rPr>
-        <w:br/>
-        <w:t>MakeHierarchy.pro</w:t>
-      </w:r>
-    </w:p>
-    <w:p>
-      <w:r>
-        <w:t xml:space="preserve">These files can be found here: </w:t>
-      </w:r>
-      <w:r>
-        <w:rPr>
-          <w:rFonts w:ascii="Consolas" w:hAnsi="Consolas"/>
-          <w:sz w:val="20"/>
-          <w:szCs w:val="20"/>
-        </w:rPr>
-        <w:t>C:\Program Files\IBM\cognos\tm1_64\samples\tm1\SData</w:t>
-      </w:r>
-    </w:p>
-    <w:p>
-      <w:r>
-        <w:t xml:space="preserve">There are also three CSV files, </w:t>
-      </w:r>
-      <w:r>
-        <w:t>Cities.csv, Cities2.csv</w:t>
-      </w:r>
-      <w:r>
-        <w:t xml:space="preserve"> and</w:t>
-      </w:r>
-      <w:r>
-        <w:t xml:space="preserve"> Countries.csv</w:t>
-      </w:r>
-      <w:r>
-        <w:t>, which we’ll be using as the source in some of our TI processes.</w:t>
-      </w:r>
-    </w:p>
-    <w:p>
-      <w:pPr>
-        <w:pStyle w:val="Heading2"/>
-      </w:pPr>
-      <w:bookmarkStart w:id="11" w:name="_Toc495660335"/>
-      <w:r>
-        <w:t>Let’</w:t>
-      </w:r>
-      <w:r>
-        <w:t>s create a new dimension with its first hierarchy</w:t>
-      </w:r>
-      <w:bookmarkEnd w:id="11"/>
-    </w:p>
-    <w:p>
-      <w:r>
-        <w:t>Before being able to add additional hierarchies to a dimension we need to have a dimension first. For this exercise let’s create a new one based on data we have in one or our CSV files, Cities.csv in this case.</w:t>
-      </w:r>
-    </w:p>
-    <w:p>
-      <w:r>
-        <w:t>The CSV file contains all the cities we want to represent in our dimension and has four columns, three of which are describing a geographical hierarchy.</w:t>
-      </w:r>
-    </w:p>
-    <w:p>
-      <w:pPr>
-        <w:ind w:left="720"/>
-        <w:rPr>
-          <w:rFonts w:ascii="Consolas" w:hAnsi="Consolas"/>
-          <w:sz w:val="20"/>
-          <w:szCs w:val="20"/>
-        </w:rPr>
-      </w:pPr>
-      <w:r>
-        <w:rPr>
-          <w:rFonts w:ascii="Consolas" w:hAnsi="Consolas"/>
-          <w:sz w:val="20"/>
-          <w:szCs w:val="20"/>
-        </w:rPr>
-        <w:t>Helena,Montana,US,West</w:t>
-      </w:r>
-      <w:r>
-        <w:rPr>
-          <w:rFonts w:ascii="Consolas" w:hAnsi="Consolas"/>
-          <w:sz w:val="20"/>
-          <w:szCs w:val="20"/>
-        </w:rPr>
-        <w:br/>
-        <w:t>Redmond,California,US,West</w:t>
-      </w:r>
-      <w:r>
-        <w:rPr>
-          <w:rFonts w:ascii="Consolas" w:hAnsi="Consolas"/>
-          <w:sz w:val="20"/>
-          <w:szCs w:val="20"/>
-        </w:rPr>
-        <w:br/>
-        <w:t>Kulob,Khatlon,Tajikistan,East</w:t>
-      </w:r>
-      <w:r>
-        <w:rPr>
-          <w:rFonts w:ascii="Consolas" w:hAnsi="Consolas"/>
-          <w:sz w:val="20"/>
-          <w:szCs w:val="20"/>
-        </w:rPr>
-        <w:br/>
-        <w:t>…</w:t>
-      </w:r>
-    </w:p>
-    <w:p>
-      <w:r>
-        <w:t>Open</w:t>
-      </w:r>
-      <w:r>
-        <w:t xml:space="preserve"> the MakeDimension process in Architect</w:t>
-      </w:r>
-    </w:p>
-    <w:p>
-      <w:r>
-        <w:rPr>
-          <w:noProof/>
-        </w:rPr>
         <w:drawing>
-          <wp:inline distT="0" distB="0" distL="0" distR="0" wp14:anchorId="509570C6" wp14:editId="6DEA9EC0">
-            <wp:extent cx="5731510" cy="3166745"/>
+          <wp:inline distT="0" distB="0" distL="0" distR="0" wp14:anchorId="283F4904" wp14:editId="0447E0D4">
+            <wp:extent cx="5731510" cy="1849120"/>
             <wp:effectExtent l="0" t="0" r="2540" b="0"/>
-            <wp:docPr id="7" name="Picture 7"/>
+            <wp:docPr id="11" name="Picture 11"/>
             <wp:cNvGraphicFramePr>
               <a:graphicFrameLocks xmlns:a="http://schemas.openxmlformats.org/drawingml/2006/main" noChangeAspect="1"/>
             </wp:cNvGraphicFramePr>
@@ -4394,7 +4455,7 @@
                   <pic:spPr>
                     <a:xfrm>
                       <a:off x="0" y="0"/>
-                      <a:ext cx="5731510" cy="3166745"/>
+                      <a:ext cx="5731510" cy="1849120"/>
                     </a:xfrm>
                     <a:prstGeom prst="rect">
                       <a:avLst/>
@@ -4409,7 +4470,12 @@
     </w:p>
     <w:p>
       <w:r>
-        <w:t>This is a standard process as you’ll have seen them many times over but, go to the variables page</w:t>
+        <w:t>And notice that the contents is set to ‘Other’ to prevent Architect from injecting generated code, which you subsequently are, in Architect at least, not allowed to change. We do this because we will start using the new, alternate hierarchies based, TI functions, which, Architect being pretty much oblivious to alternate hierarchies itself, doesn’t know about.</w:t>
+      </w:r>
+    </w:p>
+    <w:p>
+      <w:r>
+        <w:t>In the prolog tab we’ll, as usual, destroy any existing dimension and recreate it.</w:t>
       </w:r>
     </w:p>
     <w:p>
@@ -4417,12 +4483,11 @@
         <w:rPr>
           <w:noProof/>
         </w:rPr>
-        <w:lastRenderedPageBreak/>
         <w:drawing>
-          <wp:inline distT="0" distB="0" distL="0" distR="0" wp14:anchorId="283F4904" wp14:editId="0447E0D4">
-            <wp:extent cx="5731510" cy="1849120"/>
-            <wp:effectExtent l="0" t="0" r="2540" b="0"/>
-            <wp:docPr id="11" name="Picture 11"/>
+          <wp:inline distT="0" distB="0" distL="0" distR="0" wp14:anchorId="3F36DCC9" wp14:editId="36C0E010">
+            <wp:extent cx="5476875" cy="3771900"/>
+            <wp:effectExtent l="0" t="0" r="9525" b="0"/>
+            <wp:docPr id="13" name="Picture 13"/>
             <wp:cNvGraphicFramePr>
               <a:graphicFrameLocks xmlns:a="http://schemas.openxmlformats.org/drawingml/2006/main" noChangeAspect="1"/>
             </wp:cNvGraphicFramePr>
@@ -4442,7 +4507,7 @@
                   <pic:spPr>
                     <a:xfrm>
                       <a:off x="0" y="0"/>
-                      <a:ext cx="5731510" cy="1849120"/>
+                      <a:ext cx="5476875" cy="3771900"/>
                     </a:xfrm>
                     <a:prstGeom prst="rect">
                       <a:avLst/>
@@ -4457,12 +4522,33 @@
     </w:p>
     <w:p>
       <w:r>
-        <w:t>And notice that the contents is set to ‘Other’ to prevent Architect from injecting generated code, which you subsequently are, in Architect at least, not allowed to change. We do this because we will start using the new, alternate hierarchies based, TI functions, which, Architect being pretty much oblivious to alternate hierarchies itself, doesn’t know about.</w:t>
-      </w:r>
-    </w:p>
-    <w:p>
-      <w:r>
-        <w:t>In the prolog tab we’ll, as usual, destroy any existing dimension and recreate it.</w:t>
+        <w:t>Note that I commented out the Hierarchy create here and the comment that goes with it;-! You’ll see that HierarchyCreate come back in the next process we’ll run to create a second hierarchy.</w:t>
+      </w:r>
+    </w:p>
+    <w:p>
+      <w:r>
+        <w:t xml:space="preserve">In the metadata </w:t>
+      </w:r>
+      <w:r>
+        <w:t>tab,</w:t>
+      </w:r>
+      <w:r>
+        <w:t xml:space="preserve"> we’ll add the element to the hierarchy as one is used to, only this time also here we are starting to use the new, alternate hierarchies specific, TI functions. The old dimension specific function</w:t>
+      </w:r>
+      <w:r>
+        <w:t>s</w:t>
+      </w:r>
+      <w:r>
+        <w:t xml:space="preserve"> are effectively obsolete, even if you only want one hierarchy you can use the </w:t>
+      </w:r>
+      <w:r>
+        <w:t>hierarchy</w:t>
+      </w:r>
+      <w:r>
+        <w:t xml:space="preserve"> specific versions of the functions which will allow you to name the </w:t>
+      </w:r>
+      <w:r>
+        <w:t>one and only hierarchy something else then the dimension name.</w:t>
       </w:r>
     </w:p>
     <w:p>
@@ -4470,11 +4556,12 @@
         <w:rPr>
           <w:noProof/>
         </w:rPr>
+        <w:lastRenderedPageBreak/>
         <w:drawing>
-          <wp:inline distT="0" distB="0" distL="0" distR="0" wp14:anchorId="3F36DCC9" wp14:editId="36C0E010">
-            <wp:extent cx="5476875" cy="3771900"/>
-            <wp:effectExtent l="0" t="0" r="9525" b="0"/>
-            <wp:docPr id="13" name="Picture 13"/>
+          <wp:inline distT="0" distB="0" distL="0" distR="0" wp14:anchorId="05BED937" wp14:editId="059FC5B6">
+            <wp:extent cx="5219700" cy="3619500"/>
+            <wp:effectExtent l="0" t="0" r="0" b="0"/>
+            <wp:docPr id="14" name="Picture 14"/>
             <wp:cNvGraphicFramePr>
               <a:graphicFrameLocks xmlns:a="http://schemas.openxmlformats.org/drawingml/2006/main" noChangeAspect="1"/>
             </wp:cNvGraphicFramePr>
@@ -4494,7 +4581,7 @@
                   <pic:spPr>
                     <a:xfrm>
                       <a:off x="0" y="0"/>
-                      <a:ext cx="5476875" cy="3771900"/>
+                      <a:ext cx="5219700" cy="3619500"/>
                     </a:xfrm>
                     <a:prstGeom prst="rect">
                       <a:avLst/>
@@ -4509,33 +4596,161 @@
     </w:p>
     <w:p>
       <w:r>
-        <w:t>Note that I commented out the Hierarchy create here and the comment that goes with it;-! You’ll see that HierarchyCreate come back in the next process we’ll run to create a second hierarchy.</w:t>
-      </w:r>
-    </w:p>
-    <w:p>
-      <w:r>
-        <w:t xml:space="preserve">In the metadata </w:t>
-      </w:r>
-      <w:r>
-        <w:t>tab,</w:t>
-      </w:r>
-      <w:r>
-        <w:t xml:space="preserve"> we’ll add the element to the hierarchy as one is used to, only this time also here we are starting to use the new, alternate hierarchies specific, TI functions. The old dimension specific function</w:t>
-      </w:r>
-      <w:r>
-        <w:t>s</w:t>
-      </w:r>
-      <w:r>
-        <w:t xml:space="preserve"> are effectively obsolete, even if you only want one hierarchy you can use the </w:t>
-      </w:r>
-      <w:r>
-        <w:t>hierarchy</w:t>
-      </w:r>
-      <w:r>
-        <w:t xml:space="preserve"> specific versions of the functions which will allow you to name the </w:t>
-      </w:r>
-      <w:r>
-        <w:t>one and only hierarchy something else then the dimension name.</w:t>
+        <w:t>Now let’s run the process and have the ‘Cities’.</w:t>
+      </w:r>
+    </w:p>
+    <w:p>
+      <w:pPr>
+        <w:pStyle w:val="Heading2"/>
+      </w:pPr>
+      <w:bookmarkStart w:id="12" w:name="_Toc507027597"/>
+      <w:r>
+        <w:t xml:space="preserve">Validate that </w:t>
+      </w:r>
+      <w:r>
+        <w:t>the new dimension got created successfully using the REST API</w:t>
+      </w:r>
+      <w:bookmarkEnd w:id="12"/>
+    </w:p>
+    <w:p>
+      <w:r>
+        <w:t>Now what we have the new dimension, and earlier learned about the REST API which has had support for hierarchies since its inception, let’s query for this new dimension and look at the hierarchies and element structure that we created by issuing the following request:</w:t>
+      </w:r>
+    </w:p>
+    <w:p>
+      <w:hyperlink r:id="rId45" w:history="1">
+        <w:r>
+          <w:rPr>
+            <w:rStyle w:val="Hyperlink"/>
+          </w:rPr>
+          <w:t>https://tm1server:8010/api/v1/Dimensions('Cities')?$select=Name&amp;$expand=Hierarchies($count;$select=Name;$expand=Elements($select=Name;$filter=Parents/$count%20eq%200;$expand=Components($select=Name;$expand=Components($select=Name;$expand=Components($select=Name)))))&amp;$format=application/json;odata.metadata=none</w:t>
+        </w:r>
+      </w:hyperlink>
+    </w:p>
+    <w:p>
+      <w:r>
+        <w:t>Note that, to keep the response as clean as possible, I added the $format query parameter to suppress all the e-tags and other metadata that would otherwise would have been returned.</w:t>
+      </w:r>
+    </w:p>
+    <w:p>
+      <w:pPr>
+        <w:pStyle w:val="Heading2"/>
+      </w:pPr>
+      <w:bookmarkStart w:id="13" w:name="_Toc507027598"/>
+      <w:r>
+        <w:t>Now let’s add a second hierarchy to our newly created dimension</w:t>
+      </w:r>
+      <w:bookmarkEnd w:id="13"/>
+    </w:p>
+    <w:p>
+      <w:r>
+        <w:t>The second hierarchy we’ll create is very much like the first one, the only difference being that instead of splitting cities across the eastern and western part of the globe we are now separating them by the northern and southern hemisphere. The data for this second hierarchy is in one or our CSV files, Cities</w:t>
+      </w:r>
+      <w:r>
+        <w:t>2</w:t>
+      </w:r>
+      <w:r>
+        <w:t>.csv in this case.</w:t>
+      </w:r>
+    </w:p>
+    <w:p>
+      <w:r>
+        <w:t xml:space="preserve">The CSV file contains all the cities we want to represent in our dimension and </w:t>
+      </w:r>
+      <w:r>
+        <w:t xml:space="preserve">again </w:t>
+      </w:r>
+      <w:r>
+        <w:t xml:space="preserve">has four columns, three of which are describing </w:t>
+      </w:r>
+      <w:r>
+        <w:t>the</w:t>
+      </w:r>
+      <w:r>
+        <w:t xml:space="preserve"> geographical hierarchy.</w:t>
+      </w:r>
+    </w:p>
+    <w:p>
+      <w:pPr>
+        <w:ind w:left="720"/>
+        <w:rPr>
+          <w:rFonts w:ascii="Consolas" w:hAnsi="Consolas"/>
+          <w:sz w:val="20"/>
+          <w:szCs w:val="20"/>
+        </w:rPr>
+      </w:pPr>
+      <w:r>
+        <w:rPr>
+          <w:rFonts w:ascii="Consolas" w:hAnsi="Consolas"/>
+          <w:sz w:val="20"/>
+          <w:szCs w:val="20"/>
+        </w:rPr>
+        <w:t>Helena,Montana,US,</w:t>
+      </w:r>
+      <w:r>
+        <w:rPr>
+          <w:rFonts w:ascii="Consolas" w:hAnsi="Consolas"/>
+          <w:sz w:val="20"/>
+          <w:szCs w:val="20"/>
+        </w:rPr>
+        <w:t>North</w:t>
+      </w:r>
+      <w:r>
+        <w:rPr>
+          <w:rFonts w:ascii="Consolas" w:hAnsi="Consolas"/>
+          <w:sz w:val="20"/>
+          <w:szCs w:val="20"/>
+        </w:rPr>
+        <w:br/>
+        <w:t>Redmond,California,US,</w:t>
+      </w:r>
+      <w:r>
+        <w:rPr>
+          <w:rFonts w:ascii="Consolas" w:hAnsi="Consolas"/>
+          <w:sz w:val="20"/>
+          <w:szCs w:val="20"/>
+        </w:rPr>
+        <w:t>North</w:t>
+      </w:r>
+      <w:r>
+        <w:rPr>
+          <w:rFonts w:ascii="Consolas" w:hAnsi="Consolas"/>
+          <w:sz w:val="20"/>
+          <w:szCs w:val="20"/>
+        </w:rPr>
+        <w:br/>
+        <w:t>Kulob,Khatlon,Tajikistan,</w:t>
+      </w:r>
+      <w:r>
+        <w:rPr>
+          <w:rFonts w:ascii="Consolas" w:hAnsi="Consolas"/>
+          <w:sz w:val="20"/>
+          <w:szCs w:val="20"/>
+        </w:rPr>
+        <w:t>North</w:t>
+      </w:r>
+      <w:r>
+        <w:rPr>
+          <w:rFonts w:ascii="Consolas" w:hAnsi="Consolas"/>
+          <w:sz w:val="20"/>
+          <w:szCs w:val="20"/>
+        </w:rPr>
+        <w:br/>
+        <w:t>…</w:t>
+      </w:r>
+    </w:p>
+    <w:p>
+      <w:r>
+        <w:t>Open the Make</w:t>
+      </w:r>
+      <w:r>
+        <w:t>Hierarchy</w:t>
+      </w:r>
+      <w:r>
+        <w:t xml:space="preserve"> process in Architect</w:t>
+      </w:r>
+      <w:r>
+        <w:t xml:space="preserve"> and go to the prolog tab</w:t>
       </w:r>
     </w:p>
     <w:p>
@@ -4545,10 +4760,10 @@
         </w:rPr>
         <w:lastRenderedPageBreak/>
         <w:drawing>
-          <wp:inline distT="0" distB="0" distL="0" distR="0" wp14:anchorId="05BED937" wp14:editId="059FC5B6">
-            <wp:extent cx="5219700" cy="3619500"/>
+          <wp:inline distT="0" distB="0" distL="0" distR="0" wp14:anchorId="373C99D1" wp14:editId="2AE5BB72">
+            <wp:extent cx="5162550" cy="2914650"/>
             <wp:effectExtent l="0" t="0" r="0" b="0"/>
-            <wp:docPr id="14" name="Picture 14"/>
+            <wp:docPr id="15" name="Picture 15"/>
             <wp:cNvGraphicFramePr>
               <a:graphicFrameLocks xmlns:a="http://schemas.openxmlformats.org/drawingml/2006/main" noChangeAspect="1"/>
             </wp:cNvGraphicFramePr>
@@ -4560,7 +4775,7 @@
                     <pic:cNvPicPr/>
                   </pic:nvPicPr>
                   <pic:blipFill>
-                    <a:blip r:embed="rId45"/>
+                    <a:blip r:embed="rId46"/>
                     <a:stretch>
                       <a:fillRect/>
                     </a:stretch>
@@ -4568,7 +4783,7 @@
                   <pic:spPr>
                     <a:xfrm>
                       <a:off x="0" y="0"/>
-                      <a:ext cx="5219700" cy="3619500"/>
+                      <a:ext cx="5162550" cy="2914650"/>
                     </a:xfrm>
                     <a:prstGeom prst="rect">
                       <a:avLst/>
@@ -4583,161 +4798,7 @@
     </w:p>
     <w:p>
       <w:r>
-        <w:t>Now let’s run the process and have the ‘Cities’.</w:t>
-      </w:r>
-    </w:p>
-    <w:p>
-      <w:pPr>
-        <w:pStyle w:val="Heading2"/>
-      </w:pPr>
-      <w:bookmarkStart w:id="12" w:name="_Toc495660336"/>
-      <w:r>
-        <w:t xml:space="preserve">Validate that </w:t>
-      </w:r>
-      <w:r>
-        <w:t>the new dimension got created successfully using the REST API</w:t>
-      </w:r>
-      <w:bookmarkEnd w:id="12"/>
-    </w:p>
-    <w:p>
-      <w:r>
-        <w:t>Now what we have the new dimension, and earlier learned about the REST API which has had support for hierarchies since its inception, let’s query for this new dimension and look at the hierarchies and element structure that we created by issuing the following request:</w:t>
-      </w:r>
-    </w:p>
-    <w:p>
-      <w:hyperlink r:id="rId46" w:history="1">
-        <w:r>
-          <w:rPr>
-            <w:rStyle w:val="Hyperlink"/>
-          </w:rPr>
-          <w:t>https://tm1server:8010/api/v1/Dimensions('Cities')?$select=Name&amp;$expand=Hierarchies($count;$select=Name;$expand=Elements($select=Name;$filter=Parents/$count%20eq%200;$expand=Components($select=Name;$expand=Components($select=Name;$expand=Components($select=Name)))))&amp;$format=application/json;odata.metadata=none</w:t>
-        </w:r>
-      </w:hyperlink>
-    </w:p>
-    <w:p>
-      <w:r>
-        <w:t>Note that, to keep the response as clean as possible, I added the $format query parameter to suppress all the e-tags and other metadata that would otherwise would have been returned.</w:t>
-      </w:r>
-    </w:p>
-    <w:p>
-      <w:pPr>
-        <w:pStyle w:val="Heading2"/>
-      </w:pPr>
-      <w:bookmarkStart w:id="13" w:name="_Toc495660337"/>
-      <w:r>
-        <w:t>Now let’s add a second hierarchy to our newly created dimension</w:t>
-      </w:r>
-      <w:bookmarkEnd w:id="13"/>
-    </w:p>
-    <w:p>
-      <w:r>
-        <w:t>The second hierarchy we’ll create is very much like the first one, the only difference being that instead of splitting cities across the eastern and western part of the globe we are now separating them by the northern and southern hemisphere. The data for this second hierarchy is in one or our CSV files, Cities</w:t>
-      </w:r>
-      <w:r>
-        <w:t>2</w:t>
-      </w:r>
-      <w:r>
-        <w:t>.csv in this case.</w:t>
-      </w:r>
-    </w:p>
-    <w:p>
-      <w:r>
-        <w:t xml:space="preserve">The CSV file contains all the cities we want to represent in our dimension and </w:t>
-      </w:r>
-      <w:r>
-        <w:t xml:space="preserve">again </w:t>
-      </w:r>
-      <w:r>
-        <w:t xml:space="preserve">has four columns, three of which are describing </w:t>
-      </w:r>
-      <w:r>
-        <w:t>the</w:t>
-      </w:r>
-      <w:r>
-        <w:t xml:space="preserve"> geographical hierarchy.</w:t>
-      </w:r>
-    </w:p>
-    <w:p>
-      <w:pPr>
-        <w:ind w:left="720"/>
-        <w:rPr>
-          <w:rFonts w:ascii="Consolas" w:hAnsi="Consolas"/>
-          <w:sz w:val="20"/>
-          <w:szCs w:val="20"/>
-        </w:rPr>
-      </w:pPr>
-      <w:r>
-        <w:rPr>
-          <w:rFonts w:ascii="Consolas" w:hAnsi="Consolas"/>
-          <w:sz w:val="20"/>
-          <w:szCs w:val="20"/>
-        </w:rPr>
-        <w:t>Helena,Montana,US,</w:t>
-      </w:r>
-      <w:r>
-        <w:rPr>
-          <w:rFonts w:ascii="Consolas" w:hAnsi="Consolas"/>
-          <w:sz w:val="20"/>
-          <w:szCs w:val="20"/>
-        </w:rPr>
-        <w:t>North</w:t>
-      </w:r>
-      <w:r>
-        <w:rPr>
-          <w:rFonts w:ascii="Consolas" w:hAnsi="Consolas"/>
-          <w:sz w:val="20"/>
-          <w:szCs w:val="20"/>
-        </w:rPr>
-        <w:br/>
-        <w:t>Redmond,California,US,</w:t>
-      </w:r>
-      <w:r>
-        <w:rPr>
-          <w:rFonts w:ascii="Consolas" w:hAnsi="Consolas"/>
-          <w:sz w:val="20"/>
-          <w:szCs w:val="20"/>
-        </w:rPr>
-        <w:t>North</w:t>
-      </w:r>
-      <w:r>
-        <w:rPr>
-          <w:rFonts w:ascii="Consolas" w:hAnsi="Consolas"/>
-          <w:sz w:val="20"/>
-          <w:szCs w:val="20"/>
-        </w:rPr>
-        <w:br/>
-        <w:t>Kulob,Khatlon,Tajikistan,</w:t>
-      </w:r>
-      <w:r>
-        <w:rPr>
-          <w:rFonts w:ascii="Consolas" w:hAnsi="Consolas"/>
-          <w:sz w:val="20"/>
-          <w:szCs w:val="20"/>
-        </w:rPr>
-        <w:t>North</w:t>
-      </w:r>
-      <w:r>
-        <w:rPr>
-          <w:rFonts w:ascii="Consolas" w:hAnsi="Consolas"/>
-          <w:sz w:val="20"/>
-          <w:szCs w:val="20"/>
-        </w:rPr>
-        <w:br/>
-        <w:t>…</w:t>
-      </w:r>
-    </w:p>
-    <w:p>
-      <w:r>
-        <w:t>Open the Make</w:t>
-      </w:r>
-      <w:r>
-        <w:t>Hierarchy</w:t>
-      </w:r>
-      <w:r>
-        <w:t xml:space="preserve"> process in Architect</w:t>
-      </w:r>
-      <w:r>
-        <w:t xml:space="preserve"> and go to the prolog tab</w:t>
+        <w:t>Notice that now we do create a new hierarchy, in the previously created ‘Cities’ dimension, named ‘NorthSouth’. The metadata tab looks effectively the same as in our previous process, the only difference is effectively the hierarchy name in which we are creating the elements.</w:t>
       </w:r>
     </w:p>
     <w:p>
@@ -4745,12 +4806,11 @@
         <w:rPr>
           <w:noProof/>
         </w:rPr>
-        <w:lastRenderedPageBreak/>
         <w:drawing>
-          <wp:inline distT="0" distB="0" distL="0" distR="0" wp14:anchorId="373C99D1" wp14:editId="2AE5BB72">
-            <wp:extent cx="5162550" cy="2914650"/>
+          <wp:inline distT="0" distB="0" distL="0" distR="0" wp14:anchorId="7F60C892" wp14:editId="3EFB97A1">
+            <wp:extent cx="5048250" cy="3714750"/>
             <wp:effectExtent l="0" t="0" r="0" b="0"/>
-            <wp:docPr id="15" name="Picture 15"/>
+            <wp:docPr id="16" name="Picture 16"/>
             <wp:cNvGraphicFramePr>
               <a:graphicFrameLocks xmlns:a="http://schemas.openxmlformats.org/drawingml/2006/main" noChangeAspect="1"/>
             </wp:cNvGraphicFramePr>
@@ -4770,53 +4830,6 @@
                   <pic:spPr>
                     <a:xfrm>
                       <a:off x="0" y="0"/>
-                      <a:ext cx="5162550" cy="2914650"/>
-                    </a:xfrm>
-                    <a:prstGeom prst="rect">
-                      <a:avLst/>
-                    </a:prstGeom>
-                  </pic:spPr>
-                </pic:pic>
-              </a:graphicData>
-            </a:graphic>
-          </wp:inline>
-        </w:drawing>
-      </w:r>
-    </w:p>
-    <w:p>
-      <w:r>
-        <w:t>Notice that now we do create a new hierarchy, in the previously created ‘Cities’ dimension, named ‘NorthSouth’. The metadata tab looks effectively the same as in our previous process, the only difference is effectively the hierarchy name in which we are creating the elements.</w:t>
-      </w:r>
-    </w:p>
-    <w:p>
-      <w:r>
-        <w:rPr>
-          <w:noProof/>
-        </w:rPr>
-        <w:drawing>
-          <wp:inline distT="0" distB="0" distL="0" distR="0" wp14:anchorId="7F60C892" wp14:editId="3EFB97A1">
-            <wp:extent cx="5048250" cy="3714750"/>
-            <wp:effectExtent l="0" t="0" r="0" b="0"/>
-            <wp:docPr id="16" name="Picture 16"/>
-            <wp:cNvGraphicFramePr>
-              <a:graphicFrameLocks xmlns:a="http://schemas.openxmlformats.org/drawingml/2006/main" noChangeAspect="1"/>
-            </wp:cNvGraphicFramePr>
-            <a:graphic xmlns:a="http://schemas.openxmlformats.org/drawingml/2006/main">
-              <a:graphicData uri="http://schemas.openxmlformats.org/drawingml/2006/picture">
-                <pic:pic xmlns:pic="http://schemas.openxmlformats.org/drawingml/2006/picture">
-                  <pic:nvPicPr>
-                    <pic:cNvPr id="1" name=""/>
-                    <pic:cNvPicPr/>
-                  </pic:nvPicPr>
-                  <pic:blipFill>
-                    <a:blip r:embed="rId48"/>
-                    <a:stretch>
-                      <a:fillRect/>
-                    </a:stretch>
-                  </pic:blipFill>
-                  <pic:spPr>
-                    <a:xfrm>
-                      <a:off x="0" y="0"/>
                       <a:ext cx="5048250" cy="3714750"/>
                     </a:xfrm>
                     <a:prstGeom prst="rect">
@@ -4839,7 +4852,7 @@
       <w:pPr>
         <w:pStyle w:val="Heading2"/>
       </w:pPr>
-      <w:bookmarkStart w:id="14" w:name="_Toc495660338"/>
+      <w:bookmarkStart w:id="14" w:name="_Toc507027599"/>
       <w:r>
         <w:t>Validate that we now have a dimension with two, correction, three hierarchies!</w:t>
       </w:r>
@@ -4854,7 +4867,7 @@
       </w:r>
     </w:p>
     <w:p>
-      <w:hyperlink r:id="rId49" w:history="1">
+      <w:hyperlink r:id="rId48" w:history="1">
         <w:r>
           <w:rPr>
             <w:rStyle w:val="Hyperlink"/>
@@ -4885,7 +4898,7 @@
       <w:pPr>
         <w:pStyle w:val="Heading2"/>
       </w:pPr>
-      <w:bookmarkStart w:id="15" w:name="_Toc495660339"/>
+      <w:bookmarkStart w:id="15" w:name="_Toc507027600"/>
       <w:r>
         <w:t>Adding an ‘attribute based’ hierarchy</w:t>
       </w:r>
@@ -4913,7 +4926,7 @@
       <w:pPr>
         <w:pStyle w:val="Heading3"/>
       </w:pPr>
-      <w:bookmarkStart w:id="16" w:name="_Toc495660340"/>
+      <w:bookmarkStart w:id="16" w:name="_Toc507027601"/>
       <w:r>
         <w:t>Creating and populating</w:t>
       </w:r>
@@ -4946,6 +4959,53 @@
             <wp:extent cx="5731510" cy="3166745"/>
             <wp:effectExtent l="0" t="0" r="2540" b="0"/>
             <wp:docPr id="17" name="Picture 17"/>
+            <wp:cNvGraphicFramePr>
+              <a:graphicFrameLocks xmlns:a="http://schemas.openxmlformats.org/drawingml/2006/main" noChangeAspect="1"/>
+            </wp:cNvGraphicFramePr>
+            <a:graphic xmlns:a="http://schemas.openxmlformats.org/drawingml/2006/main">
+              <a:graphicData uri="http://schemas.openxmlformats.org/drawingml/2006/picture">
+                <pic:pic xmlns:pic="http://schemas.openxmlformats.org/drawingml/2006/picture">
+                  <pic:nvPicPr>
+                    <pic:cNvPr id="1" name=""/>
+                    <pic:cNvPicPr/>
+                  </pic:nvPicPr>
+                  <pic:blipFill>
+                    <a:blip r:embed="rId49"/>
+                    <a:stretch>
+                      <a:fillRect/>
+                    </a:stretch>
+                  </pic:blipFill>
+                  <pic:spPr>
+                    <a:xfrm>
+                      <a:off x="0" y="0"/>
+                      <a:ext cx="5731510" cy="3166745"/>
+                    </a:xfrm>
+                    <a:prstGeom prst="rect">
+                      <a:avLst/>
+                    </a:prstGeom>
+                  </pic:spPr>
+                </pic:pic>
+              </a:graphicData>
+            </a:graphic>
+          </wp:inline>
+        </w:drawing>
+      </w:r>
+    </w:p>
+    <w:p>
+      <w:r>
+        <w:t>And have a peek at the variables representing the columns in the CSV file</w:t>
+      </w:r>
+    </w:p>
+    <w:p>
+      <w:r>
+        <w:rPr>
+          <w:noProof/>
+        </w:rPr>
+        <w:drawing>
+          <wp:inline distT="0" distB="0" distL="0" distR="0" wp14:anchorId="2EE2B76C" wp14:editId="24AEC5ED">
+            <wp:extent cx="5731510" cy="676910"/>
+            <wp:effectExtent l="0" t="0" r="2540" b="8890"/>
+            <wp:docPr id="18" name="Picture 18"/>
             <wp:cNvGraphicFramePr>
               <a:graphicFrameLocks xmlns:a="http://schemas.openxmlformats.org/drawingml/2006/main" noChangeAspect="1"/>
             </wp:cNvGraphicFramePr>
@@ -4965,7 +5025,7 @@
                   <pic:spPr>
                     <a:xfrm>
                       <a:off x="0" y="0"/>
-                      <a:ext cx="5731510" cy="3166745"/>
+                      <a:ext cx="5731510" cy="676910"/>
                     </a:xfrm>
                     <a:prstGeom prst="rect">
                       <a:avLst/>
@@ -4980,7 +5040,7 @@
     </w:p>
     <w:p>
       <w:r>
-        <w:t>And have a peek at the variables representing the columns in the CSV file</w:t>
+        <w:t>And the mapping of those variables to text attributes</w:t>
       </w:r>
     </w:p>
     <w:p>
@@ -4989,10 +5049,10 @@
           <w:noProof/>
         </w:rPr>
         <w:drawing>
-          <wp:inline distT="0" distB="0" distL="0" distR="0" wp14:anchorId="2EE2B76C" wp14:editId="24AEC5ED">
-            <wp:extent cx="5731510" cy="676910"/>
-            <wp:effectExtent l="0" t="0" r="2540" b="8890"/>
-            <wp:docPr id="18" name="Picture 18"/>
+          <wp:inline distT="0" distB="0" distL="0" distR="0" wp14:anchorId="22C581F5" wp14:editId="01BD1FFE">
+            <wp:extent cx="5731510" cy="565150"/>
+            <wp:effectExtent l="0" t="0" r="2540" b="6350"/>
+            <wp:docPr id="19" name="Picture 19"/>
             <wp:cNvGraphicFramePr>
               <a:graphicFrameLocks xmlns:a="http://schemas.openxmlformats.org/drawingml/2006/main" noChangeAspect="1"/>
             </wp:cNvGraphicFramePr>
@@ -5012,7 +5072,7 @@
                   <pic:spPr>
                     <a:xfrm>
                       <a:off x="0" y="0"/>
-                      <a:ext cx="5731510" cy="676910"/>
+                      <a:ext cx="5731510" cy="565150"/>
                     </a:xfrm>
                     <a:prstGeom prst="rect">
                       <a:avLst/>
@@ -5027,7 +5087,148 @@
     </w:p>
     <w:p>
       <w:r>
-        <w:t>And the mapping of those variables to text attributes</w:t>
+        <w:t>Now run this TI to have the two attributes created and added to the region dimension.</w:t>
+      </w:r>
+    </w:p>
+    <w:p>
+      <w:pPr>
+        <w:pStyle w:val="Heading3"/>
+      </w:pPr>
+      <w:bookmarkStart w:id="17" w:name="_Toc507027602"/>
+      <w:r>
+        <w:t>Creating a hierarchy based on attribute values</w:t>
+      </w:r>
+      <w:bookmarkEnd w:id="17"/>
+    </w:p>
+    <w:p>
+      <w:r>
+        <w:t>Now that we have attributes whose values represent a hierarchical structure for the members in the dimension we can use those attribute values to build such a hierarchy.</w:t>
+      </w:r>
+    </w:p>
+    <w:p>
+      <w:r>
+        <w:t>Instead of a CSV file however we’ll use the }ElementAttributes cube associated to the dimension, the region dimension in this case, as the data source.</w:t>
+      </w:r>
+    </w:p>
+    <w:p>
+      <w:r>
+        <w:t>Note that if we wanted a hierarchy solely based on one attribute value we could use the CreateHierarchyByAttribute function, which does exactly the same, but is limited to one attribute.</w:t>
+      </w:r>
+    </w:p>
+    <w:p>
+      <w:r>
+        <w:t xml:space="preserve">This TI will create the Imports2015 hierarchy </w:t>
+      </w:r>
+      <w:r>
+        <w:t xml:space="preserve">in </w:t>
+      </w:r>
+      <w:r>
+        <w:t>the region dimension</w:t>
+      </w:r>
+      <w:r>
+        <w:t xml:space="preserve">. </w:t>
+      </w:r>
+      <w:r>
+        <w:t>But</w:t>
+      </w:r>
+      <w:r>
+        <w:t xml:space="preserve"> before we can do so you need to create a public view</w:t>
+      </w:r>
+      <w:r>
+        <w:t xml:space="preserve"> on our }ElementAttributes_region cube</w:t>
+      </w:r>
+      <w:r>
+        <w:t xml:space="preserve">, let’s call it </w:t>
+      </w:r>
+      <w:r>
+        <w:t xml:space="preserve">“Imports2015”, first, which view we will subsequently use as the source for our CreateTwoAttHierarchy TI process. </w:t>
+      </w:r>
+      <w:r>
+        <w:t>The important bit: the view must have all leaf elements</w:t>
+      </w:r>
+      <w:r>
+        <w:t>, and only leaf elements,</w:t>
+      </w:r>
+      <w:r>
+        <w:t xml:space="preserve"> </w:t>
+      </w:r>
+      <w:r>
+        <w:t xml:space="preserve">for the region dimension and </w:t>
+      </w:r>
+      <w:r>
+        <w:t xml:space="preserve">one, doesn’t really matter which one, </w:t>
+      </w:r>
+      <w:r>
+        <w:t>element</w:t>
+      </w:r>
+      <w:r>
+        <w:t xml:space="preserve"> from</w:t>
+      </w:r>
+      <w:r>
+        <w:t xml:space="preserve"> our }ElementAttributes_region dimension</w:t>
+      </w:r>
+      <w:r>
+        <w:t xml:space="preserve">. Make sure that there is </w:t>
+      </w:r>
+      <w:r>
+        <w:t>N</w:t>
+      </w:r>
+      <w:r>
+        <w:t>O</w:t>
+      </w:r>
+      <w:r>
+        <w:t xml:space="preserve"> </w:t>
+      </w:r>
+      <w:r>
+        <w:t>a</w:t>
+      </w:r>
+      <w:r>
+        <w:t>lia</w:t>
+      </w:r>
+      <w:r>
+        <w:t xml:space="preserve">ses in effect on </w:t>
+      </w:r>
+      <w:r>
+        <w:t>the subset of elements on the region dimension</w:t>
+      </w:r>
+      <w:r>
+        <w:t>.</w:t>
+      </w:r>
+      <w:r>
+        <w:t xml:space="preserve"> Why </w:t>
+      </w:r>
+      <w:r>
+        <w:t xml:space="preserve">no </w:t>
+      </w:r>
+      <w:r>
+        <w:t xml:space="preserve">aliases </w:t>
+      </w:r>
+      <w:r>
+        <w:t>you wonder</w:t>
+      </w:r>
+      <w:r>
+        <w:t xml:space="preserve">? </w:t>
+      </w:r>
+      <w:r>
+        <w:t>Well, b</w:t>
+      </w:r>
+      <w:r>
+        <w:t xml:space="preserve">ecause </w:t>
+      </w:r>
+      <w:r>
+        <w:t xml:space="preserve">we need the actual element name, not the alias, to set up the </w:t>
+      </w:r>
+      <w:r>
+        <w:lastRenderedPageBreak/>
+        <w:t>connection to the actual leaf elements in the dimension and the elements and the consolidated elements that we’ll be creating to represent the attribute values</w:t>
+      </w:r>
+      <w:r>
+        <w:t>.</w:t>
+      </w:r>
+    </w:p>
+    <w:p>
+      <w:r>
+        <w:t>Open up the CreateTwoAttHierarchy process</w:t>
       </w:r>
     </w:p>
     <w:p>
@@ -5036,10 +5237,10 @@
           <w:noProof/>
         </w:rPr>
         <w:drawing>
-          <wp:inline distT="0" distB="0" distL="0" distR="0" wp14:anchorId="22C581F5" wp14:editId="01BD1FFE">
-            <wp:extent cx="5731510" cy="565150"/>
-            <wp:effectExtent l="0" t="0" r="2540" b="6350"/>
-            <wp:docPr id="19" name="Picture 19"/>
+          <wp:inline distT="0" distB="0" distL="0" distR="0" wp14:anchorId="187FAA6E" wp14:editId="02A6D85C">
+            <wp:extent cx="5731510" cy="2808605"/>
+            <wp:effectExtent l="0" t="0" r="2540" b="0"/>
+            <wp:docPr id="20" name="Picture 20"/>
             <wp:cNvGraphicFramePr>
               <a:graphicFrameLocks xmlns:a="http://schemas.openxmlformats.org/drawingml/2006/main" noChangeAspect="1"/>
             </wp:cNvGraphicFramePr>
@@ -5059,7 +5260,7 @@
                   <pic:spPr>
                     <a:xfrm>
                       <a:off x="0" y="0"/>
-                      <a:ext cx="5731510" cy="565150"/>
+                      <a:ext cx="5731510" cy="2808605"/>
                     </a:xfrm>
                     <a:prstGeom prst="rect">
                       <a:avLst/>
@@ -5074,148 +5275,7 @@
     </w:p>
     <w:p>
       <w:r>
-        <w:t>Now run this TI to have the two attributes created and added to the region dimension.</w:t>
-      </w:r>
-    </w:p>
-    <w:p>
-      <w:pPr>
-        <w:pStyle w:val="Heading3"/>
-      </w:pPr>
-      <w:bookmarkStart w:id="17" w:name="_Toc495660341"/>
-      <w:r>
-        <w:t>Creating a hierarchy based on attribute values</w:t>
-      </w:r>
-      <w:bookmarkEnd w:id="17"/>
-    </w:p>
-    <w:p>
-      <w:r>
-        <w:t>Now that we have attributes whose values represent a hierarchical structure for the members in the dimension we can use those attribute values to build such a hierarchy.</w:t>
-      </w:r>
-    </w:p>
-    <w:p>
-      <w:r>
-        <w:t>Instead of a CSV file however we’ll use the }ElementAttributes cube associated to the dimension, the region dimension in this case, as the data source.</w:t>
-      </w:r>
-    </w:p>
-    <w:p>
-      <w:r>
-        <w:t>Note that if we wanted a hierarchy solely based on one attribute value we could use the CreateHierarchyByAttribute function, which does exactly the same, but is limited to one attribute.</w:t>
-      </w:r>
-    </w:p>
-    <w:p>
-      <w:r>
-        <w:t xml:space="preserve">This TI will create the Imports2015 hierarchy </w:t>
-      </w:r>
-      <w:r>
-        <w:t xml:space="preserve">in </w:t>
-      </w:r>
-      <w:r>
-        <w:t>the region dimension</w:t>
-      </w:r>
-      <w:r>
-        <w:t xml:space="preserve">. </w:t>
-      </w:r>
-      <w:r>
-        <w:t>But</w:t>
-      </w:r>
-      <w:r>
-        <w:t xml:space="preserve"> before we can do so you need to create a public view</w:t>
-      </w:r>
-      <w:r>
-        <w:t xml:space="preserve"> on our }ElementAttributes_region cube</w:t>
-      </w:r>
-      <w:r>
-        <w:t xml:space="preserve">, let’s call it </w:t>
-      </w:r>
-      <w:r>
-        <w:t xml:space="preserve">“Imports2015”, first, which view we will subsequently use as the source for our CreateTwoAttHierarchy TI process. </w:t>
-      </w:r>
-      <w:r>
-        <w:t>The important bit: the view must have all leaf elements</w:t>
-      </w:r>
-      <w:r>
-        <w:t>, and only leaf elements,</w:t>
-      </w:r>
-      <w:r>
-        <w:t xml:space="preserve"> </w:t>
-      </w:r>
-      <w:r>
-        <w:t xml:space="preserve">for the region dimension and </w:t>
-      </w:r>
-      <w:r>
-        <w:t xml:space="preserve">one, doesn’t really matter which one, </w:t>
-      </w:r>
-      <w:r>
-        <w:t>element</w:t>
-      </w:r>
-      <w:r>
-        <w:t xml:space="preserve"> from</w:t>
-      </w:r>
-      <w:r>
-        <w:t xml:space="preserve"> our }ElementAttributes_region dimension</w:t>
-      </w:r>
-      <w:r>
-        <w:t xml:space="preserve">. Make sure that there is </w:t>
-      </w:r>
-      <w:r>
-        <w:t>N</w:t>
-      </w:r>
-      <w:r>
-        <w:t>O</w:t>
-      </w:r>
-      <w:r>
-        <w:t xml:space="preserve"> </w:t>
-      </w:r>
-      <w:r>
-        <w:t>a</w:t>
-      </w:r>
-      <w:r>
-        <w:t>lia</w:t>
-      </w:r>
-      <w:r>
-        <w:t xml:space="preserve">ses in effect on </w:t>
-      </w:r>
-      <w:r>
-        <w:t>the subset of elements on the region dimension</w:t>
-      </w:r>
-      <w:r>
-        <w:t>.</w:t>
-      </w:r>
-      <w:r>
-        <w:t xml:space="preserve"> Why </w:t>
-      </w:r>
-      <w:r>
-        <w:t xml:space="preserve">no </w:t>
-      </w:r>
-      <w:r>
-        <w:t xml:space="preserve">aliases </w:t>
-      </w:r>
-      <w:r>
-        <w:t>you wonder</w:t>
-      </w:r>
-      <w:r>
-        <w:t xml:space="preserve">? </w:t>
-      </w:r>
-      <w:r>
-        <w:t>Well, b</w:t>
-      </w:r>
-      <w:r>
-        <w:t xml:space="preserve">ecause </w:t>
-      </w:r>
-      <w:r>
-        <w:t xml:space="preserve">we need the actual element name, not the alias, to set up the </w:t>
-      </w:r>
-      <w:r>
-        <w:lastRenderedPageBreak/>
-        <w:t>connection to the actual leaf elements in the dimension and the elements and the consolidated elements that we’ll be creating to represent the attribute values</w:t>
-      </w:r>
-      <w:r>
-        <w:t>.</w:t>
-      </w:r>
-    </w:p>
-    <w:p>
-      <w:r>
-        <w:t>Open up the CreateTwoAttHierarchy process</w:t>
+        <w:t>And have a peek at the variables</w:t>
       </w:r>
     </w:p>
     <w:p>
@@ -5224,10 +5284,10 @@
           <w:noProof/>
         </w:rPr>
         <w:drawing>
-          <wp:inline distT="0" distB="0" distL="0" distR="0" wp14:anchorId="187FAA6E" wp14:editId="02A6D85C">
-            <wp:extent cx="5731510" cy="2808605"/>
-            <wp:effectExtent l="0" t="0" r="2540" b="0"/>
-            <wp:docPr id="20" name="Picture 20"/>
+          <wp:inline distT="0" distB="0" distL="0" distR="0" wp14:anchorId="78187036" wp14:editId="3D358E08">
+            <wp:extent cx="5731510" cy="760095"/>
+            <wp:effectExtent l="0" t="0" r="2540" b="1905"/>
+            <wp:docPr id="21" name="Picture 21"/>
             <wp:cNvGraphicFramePr>
               <a:graphicFrameLocks xmlns:a="http://schemas.openxmlformats.org/drawingml/2006/main" noChangeAspect="1"/>
             </wp:cNvGraphicFramePr>
@@ -5247,7 +5307,7 @@
                   <pic:spPr>
                     <a:xfrm>
                       <a:off x="0" y="0"/>
-                      <a:ext cx="5731510" cy="2808605"/>
+                      <a:ext cx="5731510" cy="760095"/>
                     </a:xfrm>
                     <a:prstGeom prst="rect">
                       <a:avLst/>
@@ -5262,7 +5322,7 @@
     </w:p>
     <w:p>
       <w:r>
-        <w:t>And have a peek at the variables</w:t>
+        <w:t>And the dimension mapping</w:t>
       </w:r>
     </w:p>
     <w:p>
@@ -5271,10 +5331,10 @@
           <w:noProof/>
         </w:rPr>
         <w:drawing>
-          <wp:inline distT="0" distB="0" distL="0" distR="0" wp14:anchorId="78187036" wp14:editId="3D358E08">
-            <wp:extent cx="5731510" cy="760095"/>
-            <wp:effectExtent l="0" t="0" r="2540" b="1905"/>
-            <wp:docPr id="21" name="Picture 21"/>
+          <wp:inline distT="0" distB="0" distL="0" distR="0" wp14:anchorId="3F021CFA" wp14:editId="7D8F2D34">
+            <wp:extent cx="5731510" cy="685165"/>
+            <wp:effectExtent l="0" t="0" r="2540" b="635"/>
+            <wp:docPr id="22" name="Picture 22"/>
             <wp:cNvGraphicFramePr>
               <a:graphicFrameLocks xmlns:a="http://schemas.openxmlformats.org/drawingml/2006/main" noChangeAspect="1"/>
             </wp:cNvGraphicFramePr>
@@ -5294,7 +5354,7 @@
                   <pic:spPr>
                     <a:xfrm>
                       <a:off x="0" y="0"/>
-                      <a:ext cx="5731510" cy="760095"/>
+                      <a:ext cx="5731510" cy="685165"/>
                     </a:xfrm>
                     <a:prstGeom prst="rect">
                       <a:avLst/>
@@ -5309,7 +5369,12 @@
     </w:p>
     <w:p>
       <w:r>
-        <w:t>And the dimension mapping</w:t>
+        <w:t>In our prolog tab we once again see the new hierarchy being created after we have destroyed any previous version of the hierarchy, if such hierarchy already existed.</w:t>
+      </w:r>
+    </w:p>
+    <w:p>
+      <w:r>
+        <w:t>We also create the one and only root element, named ‘All Imports2015’ in this example, as the one and only root consolidating all imports in this hierarchy.</w:t>
       </w:r>
     </w:p>
     <w:p>
@@ -5317,11 +5382,12 @@
         <w:rPr>
           <w:noProof/>
         </w:rPr>
+        <w:lastRenderedPageBreak/>
         <w:drawing>
-          <wp:inline distT="0" distB="0" distL="0" distR="0" wp14:anchorId="3F021CFA" wp14:editId="7D8F2D34">
-            <wp:extent cx="5731510" cy="685165"/>
-            <wp:effectExtent l="0" t="0" r="2540" b="635"/>
-            <wp:docPr id="22" name="Picture 22"/>
+          <wp:inline distT="0" distB="0" distL="0" distR="0" wp14:anchorId="4060240A" wp14:editId="43535EB6">
+            <wp:extent cx="5467350" cy="3019425"/>
+            <wp:effectExtent l="0" t="0" r="0" b="9525"/>
+            <wp:docPr id="23" name="Picture 23"/>
             <wp:cNvGraphicFramePr>
               <a:graphicFrameLocks xmlns:a="http://schemas.openxmlformats.org/drawingml/2006/main" noChangeAspect="1"/>
             </wp:cNvGraphicFramePr>
@@ -5341,7 +5407,7 @@
                   <pic:spPr>
                     <a:xfrm>
                       <a:off x="0" y="0"/>
-                      <a:ext cx="5731510" cy="685165"/>
+                      <a:ext cx="5467350" cy="3019425"/>
                     </a:xfrm>
                     <a:prstGeom prst="rect">
                       <a:avLst/>
@@ -5356,12 +5422,7 @@
     </w:p>
     <w:p>
       <w:r>
-        <w:t>In our prolog tab we once again see the new hierarchy being created after we have destroyed any previous version of the hierarchy, if such hierarchy already existed.</w:t>
-      </w:r>
-    </w:p>
-    <w:p>
-      <w:r>
-        <w:t>We also create the one and only root element, named ‘All Imports2015’ in this example, as the one and only root consolidating all imports in this hierarchy.</w:t>
+        <w:t xml:space="preserve">In our metadata tab we use the attribute values, associated to the current region, to add the consolidated elements that build the structure. </w:t>
       </w:r>
     </w:p>
     <w:p>
@@ -5369,12 +5430,11 @@
         <w:rPr>
           <w:noProof/>
         </w:rPr>
-        <w:lastRenderedPageBreak/>
         <w:drawing>
-          <wp:inline distT="0" distB="0" distL="0" distR="0" wp14:anchorId="4060240A" wp14:editId="43535EB6">
-            <wp:extent cx="5467350" cy="3019425"/>
-            <wp:effectExtent l="0" t="0" r="0" b="9525"/>
-            <wp:docPr id="23" name="Picture 23"/>
+          <wp:inline distT="0" distB="0" distL="0" distR="0" wp14:anchorId="33B98E5C" wp14:editId="1A926B3D">
+            <wp:extent cx="5731510" cy="3616325"/>
+            <wp:effectExtent l="0" t="0" r="2540" b="3175"/>
+            <wp:docPr id="24" name="Picture 24"/>
             <wp:cNvGraphicFramePr>
               <a:graphicFrameLocks xmlns:a="http://schemas.openxmlformats.org/drawingml/2006/main" noChangeAspect="1"/>
             </wp:cNvGraphicFramePr>
@@ -5394,53 +5454,6 @@
                   <pic:spPr>
                     <a:xfrm>
                       <a:off x="0" y="0"/>
-                      <a:ext cx="5467350" cy="3019425"/>
-                    </a:xfrm>
-                    <a:prstGeom prst="rect">
-                      <a:avLst/>
-                    </a:prstGeom>
-                  </pic:spPr>
-                </pic:pic>
-              </a:graphicData>
-            </a:graphic>
-          </wp:inline>
-        </w:drawing>
-      </w:r>
-    </w:p>
-    <w:p>
-      <w:r>
-        <w:t xml:space="preserve">In our metadata tab we use the attribute values, associated to the current region, to add the consolidated elements that build the structure. </w:t>
-      </w:r>
-    </w:p>
-    <w:p>
-      <w:r>
-        <w:rPr>
-          <w:noProof/>
-        </w:rPr>
-        <w:drawing>
-          <wp:inline distT="0" distB="0" distL="0" distR="0" wp14:anchorId="33B98E5C" wp14:editId="1A926B3D">
-            <wp:extent cx="5731510" cy="3616325"/>
-            <wp:effectExtent l="0" t="0" r="2540" b="3175"/>
-            <wp:docPr id="24" name="Picture 24"/>
-            <wp:cNvGraphicFramePr>
-              <a:graphicFrameLocks xmlns:a="http://schemas.openxmlformats.org/drawingml/2006/main" noChangeAspect="1"/>
-            </wp:cNvGraphicFramePr>
-            <a:graphic xmlns:a="http://schemas.openxmlformats.org/drawingml/2006/main">
-              <a:graphicData uri="http://schemas.openxmlformats.org/drawingml/2006/picture">
-                <pic:pic xmlns:pic="http://schemas.openxmlformats.org/drawingml/2006/picture">
-                  <pic:nvPicPr>
-                    <pic:cNvPr id="1" name=""/>
-                    <pic:cNvPicPr/>
-                  </pic:nvPicPr>
-                  <pic:blipFill>
-                    <a:blip r:embed="rId57"/>
-                    <a:stretch>
-                      <a:fillRect/>
-                    </a:stretch>
-                  </pic:blipFill>
-                  <pic:spPr>
-                    <a:xfrm>
-                      <a:off x="0" y="0"/>
                       <a:ext cx="5731510" cy="3616325"/>
                     </a:xfrm>
                     <a:prstGeom prst="rect">
@@ -5463,7 +5476,7 @@
       <w:pPr>
         <w:pStyle w:val="Heading2"/>
       </w:pPr>
-      <w:bookmarkStart w:id="18" w:name="_Toc495660342"/>
+      <w:bookmarkStart w:id="18" w:name="_Toc507027603"/>
       <w:r>
         <w:t>Add a rule with string data dependency and explore its behavior</w:t>
       </w:r>
@@ -6179,7 +6192,7 @@
       <w:pPr>
         <w:pStyle w:val="Heading1"/>
       </w:pPr>
-      <w:bookmarkStart w:id="19" w:name="_Toc495660343"/>
+      <w:bookmarkStart w:id="19" w:name="_Toc507027604"/>
       <w:r>
         <w:lastRenderedPageBreak/>
         <w:t xml:space="preserve">Building </w:t>
@@ -6227,7 +6240,7 @@
       <w:r>
         <w:t xml:space="preserve">The data source for this exercise is the </w:t>
       </w:r>
-      <w:hyperlink r:id="rId58" w:history="1">
+      <w:hyperlink r:id="rId57" w:history="1">
         <w:r>
           <w:rPr>
             <w:rStyle w:val="Hyperlink"/>
@@ -6238,7 +6251,7 @@
       <w:r>
         <w:t xml:space="preserve"> database, hosted on the </w:t>
       </w:r>
-      <w:hyperlink r:id="rId59" w:history="1">
+      <w:hyperlink r:id="rId58" w:history="1">
         <w:r>
           <w:rPr>
             <w:rStyle w:val="Hyperlink"/>
@@ -6338,7 +6351,7 @@
       <w:pPr>
         <w:pStyle w:val="Heading2"/>
       </w:pPr>
-      <w:bookmarkStart w:id="20" w:name="_Toc495660344"/>
+      <w:bookmarkStart w:id="20" w:name="_Toc507027605"/>
       <w:r>
         <w:t>Setting up a new TM1 server</w:t>
       </w:r>
@@ -6600,7 +6613,7 @@
       <w:pPr>
         <w:pStyle w:val="Heading2"/>
       </w:pPr>
-      <w:bookmarkStart w:id="21" w:name="_Toc495660345"/>
+      <w:bookmarkStart w:id="21" w:name="_Toc507027606"/>
       <w:r>
         <w:t>Building the model using the REST API</w:t>
       </w:r>
@@ -6615,7 +6628,7 @@
       <w:pPr>
         <w:pStyle w:val="Heading3"/>
       </w:pPr>
-      <w:bookmarkStart w:id="22" w:name="_Toc495660346"/>
+      <w:bookmarkStart w:id="22" w:name="_Toc507027607"/>
       <w:r>
         <w:t>Getting ready to do some coding</w:t>
       </w:r>
@@ -6959,7 +6972,7 @@
                     </pic:cNvPicPr>
                   </pic:nvPicPr>
                   <pic:blipFill>
-                    <a:blip r:embed="rId60" cstate="print">
+                    <a:blip r:embed="rId59" cstate="print">
                       <a:extLst>
                         <a:ext uri="{28A0092B-C50C-407E-A947-70E740481C1C}">
                           <a14:useLocalDpi xmlns:a14="http://schemas.microsoft.com/office/drawing/2010/main" val="0"/>
@@ -7083,7 +7096,7 @@
       <w:pPr>
         <w:pStyle w:val="Heading3"/>
       </w:pPr>
-      <w:bookmarkStart w:id="23" w:name="_Toc495660347"/>
+      <w:bookmarkStart w:id="23" w:name="_Toc507027608"/>
       <w:r>
         <w:rPr>
           <w:noProof/>
@@ -7112,7 +7125,7 @@
                     <pic:cNvPicPr/>
                   </pic:nvPicPr>
                   <pic:blipFill>
-                    <a:blip r:embed="rId61">
+                    <a:blip r:embed="rId60">
                       <a:extLst>
                         <a:ext uri="{28A0092B-C50C-407E-A947-70E740481C1C}">
                           <a14:useLocalDpi xmlns:a14="http://schemas.microsoft.com/office/drawing/2010/main" val="0"/>
@@ -7279,7 +7292,7 @@
       <w:r>
         <w:t xml:space="preserve"> If you are interested in taking a look at the metadata for the NorthWind service then, as you did with the TM1 server earlier already, query the metadata document by, like with the TM1 server, adding $metadata to the service root URL as in: </w:t>
       </w:r>
-      <w:hyperlink r:id="rId62" w:history="1">
+      <w:hyperlink r:id="rId61" w:history="1">
         <w:r>
           <w:rPr>
             <w:rStyle w:val="Hyperlink"/>
@@ -7391,7 +7404,7 @@
       <w:r>
         <w:t xml:space="preserve"> all follow the same pattern, they iterate the collections of </w:t>
       </w:r>
-      <w:hyperlink r:id="rId63" w:history="1">
+      <w:hyperlink r:id="rId62" w:history="1">
         <w:r>
           <w:rPr>
             <w:rStyle w:val="Hyperlink"/>
@@ -7402,7 +7415,7 @@
       <w:r>
         <w:t xml:space="preserve">, </w:t>
       </w:r>
-      <w:hyperlink r:id="rId64" w:history="1">
+      <w:hyperlink r:id="rId63" w:history="1">
         <w:r>
           <w:rPr>
             <w:rStyle w:val="Hyperlink"/>
@@ -7413,7 +7426,7 @@
       <w:r>
         <w:t xml:space="preserve"> and </w:t>
       </w:r>
-      <w:hyperlink r:id="rId65" w:history="1">
+      <w:hyperlink r:id="rId64" w:history="1">
         <w:r>
           <w:rPr>
             <w:rStyle w:val="Hyperlink"/>
@@ -7448,7 +7461,7 @@
       <w:r>
         <w:br/>
       </w:r>
-      <w:hyperlink r:id="rId66" w:history="1">
+      <w:hyperlink r:id="rId65" w:history="1">
         <w:r>
           <w:rPr>
             <w:rStyle w:val="Hyperlink"/>
@@ -7467,7 +7480,7 @@
       <w:r>
         <w:br/>
       </w:r>
-      <w:hyperlink r:id="rId67" w:history="1">
+      <w:hyperlink r:id="rId66" w:history="1">
         <w:r>
           <w:rPr>
             <w:rStyle w:val="Hyperlink"/>
@@ -7493,7 +7506,7 @@
       <w:r>
         <w:br/>
       </w:r>
-      <w:hyperlink r:id="rId68" w:history="1">
+      <w:hyperlink r:id="rId67" w:history="1">
         <w:r>
           <w:rPr>
             <w:rStyle w:val="Hyperlink"/>
@@ -7549,7 +7562,7 @@
       <w:r>
         <w:br/>
       </w:r>
-      <w:hyperlink r:id="rId69" w:history="1">
+      <w:hyperlink r:id="rId68" w:history="1">
         <w:r>
           <w:rPr>
             <w:rStyle w:val="Hyperlink"/>
@@ -7568,7 +7581,7 @@
       <w:r>
         <w:br/>
       </w:r>
-      <w:hyperlink r:id="rId70" w:history="1">
+      <w:hyperlink r:id="rId69" w:history="1">
         <w:r>
           <w:rPr>
             <w:rStyle w:val="Hyperlink"/>
@@ -7654,7 +7667,7 @@
       <w:pPr>
         <w:pStyle w:val="Heading3"/>
       </w:pPr>
-      <w:bookmarkStart w:id="24" w:name="_Toc495660348"/>
+      <w:bookmarkStart w:id="24" w:name="_Toc507027609"/>
       <w:r>
         <w:t xml:space="preserve">Bringing it all together into the </w:t>
       </w:r>
@@ -8453,7 +8466,7 @@
       </w:r>
     </w:p>
     <w:p>
-      <w:hyperlink r:id="rId71" w:history="1">
+      <w:hyperlink r:id="rId70" w:history="1">
         <w:r>
           <w:rPr>
             <w:rStyle w:val="Hyperlink"/>
@@ -9135,7 +9148,7 @@
       <w:pPr>
         <w:pStyle w:val="Heading3"/>
       </w:pPr>
-      <w:bookmarkStart w:id="25" w:name="_Toc495660349"/>
+      <w:bookmarkStart w:id="25" w:name="_Toc507027610"/>
       <w:r>
         <w:t>Having a look at the results</w:t>
       </w:r>
@@ -9147,7 +9160,7 @@
       </w:r>
     </w:p>
     <w:p>
-      <w:hyperlink r:id="rId72" w:history="1">
+      <w:hyperlink r:id="rId71" w:history="1">
         <w:r>
           <w:rPr>
             <w:rStyle w:val="Hyperlink"/>
@@ -9233,7 +9246,7 @@
                     <pic:cNvPicPr/>
                   </pic:nvPicPr>
                   <pic:blipFill>
-                    <a:blip r:embed="rId73"/>
+                    <a:blip r:embed="rId72"/>
                     <a:stretch>
                       <a:fillRect/>
                     </a:stretch>
@@ -9327,7 +9340,7 @@
       <w:pPr>
         <w:pStyle w:val="Heading1"/>
       </w:pPr>
-      <w:bookmarkStart w:id="26" w:name="_Toc495660350"/>
+      <w:bookmarkStart w:id="26" w:name="_Toc507027611"/>
       <w:r>
         <w:lastRenderedPageBreak/>
         <w:t>Processing Logs using the REST API</w:t>
@@ -9348,7 +9361,7 @@
       <w:r>
         <w:t xml:space="preserve">The goal of this example is to make you familiar with the support, for now on our transaction and message logs, of deltas. For more specifics about delta and the odata.track-changes preference, see the </w:t>
       </w:r>
-      <w:hyperlink r:id="rId74" w:history="1">
+      <w:hyperlink r:id="rId73" w:history="1">
         <w:r>
           <w:rPr>
             <w:rStyle w:val="Hyperlink"/>
@@ -9480,7 +9493,7 @@
       </w:r>
     </w:p>
     <w:p>
-      <w:hyperlink r:id="rId75" w:history="1">
+      <w:hyperlink r:id="rId74" w:history="1">
         <w:r>
           <w:rPr>
             <w:rStyle w:val="Hyperlink"/>
@@ -9591,7 +9604,7 @@
       <w:r>
         <w:t xml:space="preserve"> An example you can try and play with is available on github here: </w:t>
       </w:r>
-      <w:hyperlink r:id="rId76" w:history="1">
+      <w:hyperlink r:id="rId75" w:history="1">
         <w:r>
           <w:rPr>
             <w:rStyle w:val="Hyperlink"/>
@@ -9611,886 +9624,232 @@
     <w:p>
       <w:pPr>
         <w:pStyle w:val="Heading1"/>
-        <w:rPr>
-          <w:highlight w:val="yellow"/>
-        </w:rPr>
-      </w:pPr>
-      <w:bookmarkStart w:id="27" w:name="_Toc493513698"/>
-      <w:bookmarkStart w:id="28" w:name="_Toc495660351"/>
-      <w:r>
-        <w:rPr>
-          <w:highlight w:val="yellow"/>
-        </w:rPr>
+      </w:pPr>
+      <w:bookmarkStart w:id="27" w:name="_Toc493513699"/>
+      <w:bookmarkStart w:id="28" w:name="_Toc495614687"/>
+      <w:bookmarkStart w:id="29" w:name="_Hlk507027316"/>
+      <w:bookmarkStart w:id="30" w:name="_Toc507027612"/>
+      <w:r>
         <w:lastRenderedPageBreak/>
-        <w:t>We Value Your Feedback!</w:t>
+        <w:t>Disclaimer</w:t>
       </w:r>
       <w:bookmarkEnd w:id="27"/>
       <w:bookmarkEnd w:id="28"/>
-    </w:p>
-    <w:p>
-      <w:pPr>
-        <w:rPr>
-          <w:highlight w:val="yellow"/>
-        </w:rPr>
-      </w:pPr>
-    </w:p>
-    <w:p>
-      <w:pPr>
-        <w:pStyle w:val="ListParagraph"/>
-        <w:numPr>
-          <w:ilvl w:val="0"/>
-          <w:numId w:val="5"/>
-        </w:numPr>
-        <w:rPr>
-          <w:sz w:val="24"/>
-          <w:szCs w:val="24"/>
-          <w:highlight w:val="yellow"/>
-        </w:rPr>
-      </w:pPr>
-      <w:r>
-        <w:rPr>
-          <w:sz w:val="24"/>
-          <w:szCs w:val="24"/>
-          <w:highlight w:val="yellow"/>
-        </w:rPr>
-        <w:t>Don’t forget to submit your IBM Analytics University session and speaker feedback! Your feedback is very important to us – we use it to continually improve the conference.</w:t>
-      </w:r>
-    </w:p>
-    <w:p>
-      <w:pPr>
-        <w:pStyle w:val="ListParagraph"/>
-        <w:numPr>
-          <w:ilvl w:val="0"/>
-          <w:numId w:val="5"/>
-        </w:numPr>
-        <w:rPr>
-          <w:sz w:val="24"/>
-          <w:szCs w:val="24"/>
-          <w:highlight w:val="yellow"/>
-        </w:rPr>
-      </w:pPr>
-      <w:r>
-        <w:rPr>
-          <w:sz w:val="24"/>
-          <w:szCs w:val="24"/>
-          <w:highlight w:val="yellow"/>
-        </w:rPr>
-        <w:t>Access the IBM Analytics University Conference Connect tool to quickly submit your surveys from your smartphone, laptop or conference kiosk.</w:t>
-      </w:r>
-    </w:p>
-    <w:p>
-      <w:r>
-        <w:br w:type="page"/>
-      </w:r>
-    </w:p>
-    <w:p>
-      <w:pPr>
-        <w:pStyle w:val="Heading1"/>
-      </w:pPr>
-      <w:bookmarkStart w:id="29" w:name="_Toc493513699"/>
-      <w:bookmarkStart w:id="30" w:name="_Toc495660352"/>
-      <w:r>
-        <w:lastRenderedPageBreak/>
-        <w:t>Acknowledgements and Disclaimers</w:t>
-      </w:r>
-      <w:bookmarkEnd w:id="29"/>
       <w:bookmarkEnd w:id="30"/>
     </w:p>
     <w:p>
-      <w:pPr>
-        <w:rPr>
-          <w:sz w:val="18"/>
-          <w:szCs w:val="18"/>
-        </w:rPr>
-      </w:pPr>
-      <w:r>
-        <w:rPr>
-          <w:sz w:val="18"/>
-          <w:szCs w:val="18"/>
-        </w:rPr>
-        <w:t>Copyright © 2017 by International Business Machines Corporation (IBM). No part of this document may be reproduced or transmitted in any form without written permission from IBM.</w:t>
-      </w:r>
-    </w:p>
-    <w:p>
-      <w:pPr>
-        <w:rPr>
-          <w:sz w:val="18"/>
-          <w:szCs w:val="18"/>
-        </w:rPr>
-      </w:pPr>
+      <w:r>
+        <w:t>IBM’s statements regarding its plans, directions, and intent are subject to change or withdrawal without notice at IBM’s sole discretion. Information regarding potential future products is intended to outline our general product direction and it should not be relied on in making a purchasing decision.</w:t>
+      </w:r>
+    </w:p>
+    <w:p>
+      <w:r>
+        <w:t>The information mentioned regarding potential future products is not a commitment, promise, or legal obligation to deliver any material, code or functionality. Information about potential future products may not be incorporated into any contract.</w:t>
+      </w:r>
+    </w:p>
+    <w:p>
+      <w:r>
+        <w:t>The development, release, and timing of any future features or functionality described for our products remains at our sole discretion I/O configuration, the storage configuration, and the workload processed. Therefore, no assurance can be given that an individual user will achieve results like those stated here.</w:t>
+      </w:r>
+    </w:p>
+    <w:p>
+      <w:r>
+        <w:t xml:space="preserve">Information in these presentations (including information relating to products that have not yet been announced by IBM) has been reviewed for accuracy as of the date of initial publication and could include unintentional technical or typographical errors. IBM shall have no responsibility to update this information. </w:t>
+      </w:r>
       <w:r>
         <w:rPr>
           <w:b/>
           <w:bCs/>
-          <w:sz w:val="18"/>
-          <w:szCs w:val="18"/>
-        </w:rPr>
-        <w:t>U.S. Government Users Restricted Rights — use, duplication or disclosure restricted by GSA ADP Schedule Contract with IBM.</w:t>
-      </w:r>
-    </w:p>
-    <w:p>
-      <w:pPr>
-        <w:rPr>
-          <w:sz w:val="18"/>
-          <w:szCs w:val="18"/>
-        </w:rPr>
-      </w:pPr>
-      <w:r>
-        <w:rPr>
-          <w:sz w:val="18"/>
-          <w:szCs w:val="18"/>
-        </w:rPr>
-        <w:t xml:space="preserve">Information in these presentations (including information relating to products that have not yet been announced by IBM) has been reviewed for accuracy as of the date of initial publication and could include unintentional technical or typographical errors. IBM shall have no responsibility to update this information. </w:t>
-      </w:r>
+        </w:rPr>
+        <w:t xml:space="preserve">This document is distributed “as is” without any warranty, either express or implied. In no event, shall IBM be liable for any damage arising from the use of this information, including but not limited to, loss of data, business interruption, loss of profit or loss of opportunity. </w:t>
+      </w:r>
+      <w:r>
+        <w:t>IBM products and services are warranted per the terms and conditions of the agreements under which they are provided.</w:t>
+      </w:r>
+    </w:p>
+    <w:p>
+      <w:r>
+        <w:t xml:space="preserve">IBM products are manufactured from new parts or new and used parts. </w:t>
+      </w:r>
+      <w:r>
+        <w:br/>
+        <w:t>In some cases, a product may not be new and may have been previously installed. Regardless, our warranty terms apply.”</w:t>
+      </w:r>
+    </w:p>
+    <w:p>
       <w:r>
         <w:rPr>
           <w:b/>
           <w:bCs/>
-          <w:sz w:val="18"/>
-          <w:szCs w:val="18"/>
-        </w:rPr>
-        <w:t xml:space="preserve">This document is distributed “as is” without any warranty, either express or implied. In no event shall IBM be liable for any damage arising from the use of this information, including but not limited to, loss of data, business interruption, loss of profit or loss of opportunity. </w:t>
-      </w:r>
-      <w:r>
-        <w:rPr>
-          <w:sz w:val="18"/>
-          <w:szCs w:val="18"/>
-        </w:rPr>
-        <w:t>IBM products and services are warranted according to the terms and conditions of the agreements under which they are provided.</w:t>
-      </w:r>
-    </w:p>
-    <w:p>
-      <w:pPr>
-        <w:rPr>
-          <w:sz w:val="18"/>
-          <w:szCs w:val="18"/>
-        </w:rPr>
-      </w:pPr>
-      <w:r>
-        <w:rPr>
-          <w:sz w:val="18"/>
-          <w:szCs w:val="18"/>
-        </w:rPr>
-        <w:t xml:space="preserve">IBM products are manufactured from new parts or new and used parts. </w:t>
-      </w:r>
-      <w:r>
-        <w:rPr>
-          <w:sz w:val="18"/>
-          <w:szCs w:val="18"/>
-        </w:rPr>
-        <w:br/>
-        <w:t>In some cases, a product may not be new and may have been previously installed. Regardless, our warranty terms apply.”</w:t>
-      </w:r>
-    </w:p>
-    <w:p>
-      <w:pPr>
-        <w:rPr>
-          <w:sz w:val="18"/>
-          <w:szCs w:val="18"/>
-        </w:rPr>
-      </w:pPr>
+        </w:rPr>
+        <w:t>Any statements regarding IBM's future direction, intent or product plans are sub</w:t>
+      </w:r>
       <w:r>
         <w:rPr>
           <w:b/>
           <w:bCs/>
-          <w:sz w:val="18"/>
-          <w:szCs w:val="18"/>
-        </w:rPr>
-        <w:t>Any statements regarding IBM's future direction, intent or product plans are subject to change or withdrawal without notice.</w:t>
-      </w:r>
-      <w:r>
-        <w:rPr>
-          <w:sz w:val="18"/>
-          <w:szCs w:val="18"/>
-        </w:rPr>
-        <w:br/>
-        <w:t>Performance data contained herein was generally obtained in a controlled, isolated environments. Customer examples are presented as illustrations of how those customers have used IBM products and the results they may have achieved. Actual performance, cost, savings or other results in other operating environments may vary. </w:t>
-      </w:r>
-    </w:p>
-    <w:p>
-      <w:pPr>
-        <w:rPr>
-          <w:sz w:val="18"/>
-          <w:szCs w:val="18"/>
-        </w:rPr>
-      </w:pPr>
-      <w:r>
-        <w:rPr>
-          <w:sz w:val="18"/>
-          <w:szCs w:val="18"/>
-        </w:rPr>
-        <w:t>References in this document to IBM products, programs, or services does not imply that IBM intends to make such products, programs or services available in all countries in which IBM operates or does business. </w:t>
-      </w:r>
-    </w:p>
-    <w:p>
-      <w:pPr>
-        <w:rPr>
-          <w:sz w:val="18"/>
-          <w:szCs w:val="18"/>
-        </w:rPr>
-      </w:pPr>
-      <w:r>
-        <w:rPr>
-          <w:sz w:val="18"/>
-          <w:szCs w:val="18"/>
-        </w:rPr>
-        <w:t>Workshops, sessions and associated materials may have been prepared by independent session speakers, and do not necessarily reflect the views of IBM. All materials and discussions are provided for informational purposes only, and are neither intended to, nor shall constitute legal or other guidance or advice to any individual participant or their specific situation.</w:t>
-      </w:r>
-    </w:p>
-    <w:p>
-      <w:pPr>
-        <w:rPr>
-          <w:sz w:val="18"/>
-          <w:szCs w:val="18"/>
-        </w:rPr>
-      </w:pPr>
-      <w:r>
-        <w:rPr>
-          <w:sz w:val="18"/>
-          <w:szCs w:val="18"/>
-        </w:rPr>
-        <w:t>It is the customer’s responsibility to insure its own compliance with legal requirements and to obtain advice of competent legal counsel as to the identification and interpretation of any relevant laws and regulatory requirements that may affect the customer’s business and any actions the customer may need to take to comply with such laws. IBM does not provide legal advice or represent or warrant that its services or products will ensure that the customer is in compliance with any law.</w:t>
-      </w:r>
-    </w:p>
-    <w:p>
-      <w:pPr>
-        <w:rPr>
-          <w:sz w:val="18"/>
-          <w:szCs w:val="18"/>
-        </w:rPr>
-      </w:pPr>
-      <w:r>
-        <w:rPr>
-          <w:sz w:val="18"/>
-          <w:szCs w:val="18"/>
-        </w:rPr>
-        <w:t xml:space="preserve">Information concerning non-IBM products was obtained from the suppliers of those products, their published announcements or other publicly available sources. IBM has not tested those products in connection with this publication and cannot confirm the accuracy of performance, compatibility or any other claims related to non-IBM products. Questions on the capabilities of non-IBM products should be addressed to the suppliers of those products. IBM does not warrant the quality of any third-party products, or the ability of any such third-party products to interoperate with IBM’s products. </w:t>
+        </w:rPr>
+        <w:t>ject to change or withdrawal wit</w:t>
       </w:r>
       <w:r>
         <w:rPr>
           <w:b/>
           <w:bCs/>
-          <w:sz w:val="18"/>
-          <w:szCs w:val="18"/>
-        </w:rPr>
-        <w:t>IBM expressly disclaims all warranties, expressed or implied, including but not limited to, the implied warranties of merchantability and fitness for a particular</w:t>
-      </w:r>
-      <w:r>
-        <w:rPr>
-          <w:sz w:val="18"/>
-          <w:szCs w:val="18"/>
-        </w:rPr>
-        <w:t xml:space="preserve">, </w:t>
+        </w:rPr>
+        <w:t>hout notice.</w:t>
+      </w:r>
+    </w:p>
+    <w:p>
+      <w:r>
+        <w:t>Performance</w:t>
+      </w:r>
+      <w:r>
+        <w:t xml:space="preserve"> data contained her</w:t>
+      </w:r>
+      <w:r>
+        <w:t xml:space="preserve">ein was generally obtained in </w:t>
+      </w:r>
+      <w:r>
+        <w:t>controlled,</w:t>
+      </w:r>
+      <w:r>
+        <w:t xml:space="preserve"> </w:t>
+      </w:r>
+      <w:r>
+        <w:t>isolated environments. </w:t>
+      </w:r>
+      <w:r>
+        <w:t xml:space="preserve"> </w:t>
+      </w:r>
+      <w:r>
+        <w:t>Customer examples are presented as illustrations of how those</w:t>
+      </w:r>
+      <w:r>
+        <w:br/>
+      </w:r>
+      <w:r>
+        <w:t>customers have used IBM products and the results they may have achieved. Actual performance, cost, savings or other results in other operating environments may vary. </w:t>
+      </w:r>
+    </w:p>
+    <w:p>
+      <w:r>
+        <w:t>References in this document to IBM products, programs, or services does not imply that IBM intends to make such products, programs or services available in all countries in which IBM operates or does business. </w:t>
+      </w:r>
+    </w:p>
+    <w:p>
+      <w:r>
+        <w:t>Workshops, sessions and associated materials may have been prepared by independent session speakers, and do not necessarily reflect the views of IBM. All materials and discussions are provided for</w:t>
+      </w:r>
+      <w:r>
+        <w:t xml:space="preserve"> </w:t>
+      </w:r>
+      <w:r>
+        <w:t>informational purposes only, and are neither intended to, nor shall constitute legal or other guidance or advice to any individual participant or their specific situation.</w:t>
+      </w:r>
+    </w:p>
+    <w:p>
+      <w:r>
+        <w:t>It is the customer’s responsibility to insure its own compliance with legal requirements and to obtain advice of competent legal counsel as to the identification and interpretation of any relevant laws and regulatory requirements that may affect the customer’s business and any actions the customer may need to take to comply with such laws. IBM does not provide legal advice or represent or warrant that its services or products will ensure that the customer follows any law.</w:t>
+      </w:r>
+    </w:p>
+    <w:p>
+      <w:r>
+        <w:lastRenderedPageBreak/>
+        <w:t xml:space="preserve">Information concerning non-IBM products was obtained from the suppliers of those products, their published announcements or other publicly available sources. IBM has not tested those products about this publication and cannot confirm the accuracy of performance, compatibility or any other claims related to non-IBM products. Questions on the capabilities of non-IBM products should be addressed to the suppliers of those products. IBM does not warrant the quality of any third-party products, or the ability of any such third-party products to interoperate with IBM’s products. </w:t>
       </w:r>
       <w:r>
         <w:rPr>
           <w:b/>
           <w:bCs/>
-          <w:sz w:val="18"/>
-          <w:szCs w:val="18"/>
-        </w:rPr>
-        <w:t>purpose.</w:t>
-      </w:r>
-    </w:p>
-    <w:p>
-      <w:pPr>
-        <w:rPr>
-          <w:sz w:val="18"/>
-          <w:szCs w:val="18"/>
-        </w:rPr>
-      </w:pPr>
-      <w:r>
-        <w:rPr>
-          <w:sz w:val="18"/>
-          <w:szCs w:val="18"/>
-        </w:rPr>
+        </w:rPr>
+        <w:t>IBM expressly disclaims all warranties, expressed or implied, including but not limited to, the implied warranties of merchantability and fitness for a purpose.</w:t>
+      </w:r>
+    </w:p>
+    <w:p>
+      <w:r>
         <w:t>The provision of the information contained herein is not intended to, and does not, grant any right or license under any IBM patents, copyrights, trademarks or other intellectual property right.</w:t>
       </w:r>
     </w:p>
     <w:p>
-      <w:pPr>
-        <w:rPr>
-          <w:sz w:val="18"/>
-          <w:szCs w:val="18"/>
-        </w:rPr>
-      </w:pPr>
-      <w:r>
-        <w:rPr>
-          <w:sz w:val="18"/>
-          <w:szCs w:val="18"/>
-        </w:rPr>
-        <w:t>IBM, the IBM logo, ibm.com, Aspera</w:t>
-      </w:r>
-      <w:r>
-        <w:rPr>
-          <w:sz w:val="18"/>
-          <w:szCs w:val="18"/>
-          <w:vertAlign w:val="superscript"/>
-        </w:rPr>
-        <w:t>®</w:t>
-      </w:r>
-      <w:r>
-        <w:rPr>
-          <w:sz w:val="18"/>
-          <w:szCs w:val="18"/>
-        </w:rPr>
-        <w:t>, Bluemix, Blueworks Live, CICS, Clearcase, Cognos</w:t>
-      </w:r>
-      <w:r>
-        <w:rPr>
-          <w:sz w:val="18"/>
-          <w:szCs w:val="18"/>
-          <w:vertAlign w:val="superscript"/>
-        </w:rPr>
-        <w:t>®</w:t>
-      </w:r>
-      <w:r>
-        <w:rPr>
-          <w:sz w:val="18"/>
-          <w:szCs w:val="18"/>
-        </w:rPr>
-        <w:t>, DOORS</w:t>
-      </w:r>
-      <w:r>
-        <w:rPr>
-          <w:sz w:val="18"/>
-          <w:szCs w:val="18"/>
-          <w:vertAlign w:val="superscript"/>
-        </w:rPr>
-        <w:t>®</w:t>
-      </w:r>
-      <w:r>
-        <w:rPr>
-          <w:sz w:val="18"/>
-          <w:szCs w:val="18"/>
-        </w:rPr>
-        <w:t>, Emptoris</w:t>
-      </w:r>
-      <w:r>
-        <w:rPr>
-          <w:sz w:val="18"/>
-          <w:szCs w:val="18"/>
-          <w:vertAlign w:val="superscript"/>
-        </w:rPr>
-        <w:t>®</w:t>
-      </w:r>
-      <w:r>
-        <w:rPr>
-          <w:sz w:val="18"/>
-          <w:szCs w:val="18"/>
-        </w:rPr>
-        <w:t>, Enterprise Document Management System™, FASP</w:t>
-      </w:r>
-      <w:r>
-        <w:rPr>
-          <w:sz w:val="18"/>
-          <w:szCs w:val="18"/>
-          <w:vertAlign w:val="superscript"/>
-        </w:rPr>
-        <w:t>®</w:t>
-      </w:r>
-      <w:r>
-        <w:rPr>
-          <w:sz w:val="18"/>
-          <w:szCs w:val="18"/>
-        </w:rPr>
-        <w:t>, FileNet</w:t>
-      </w:r>
-      <w:r>
-        <w:rPr>
-          <w:sz w:val="18"/>
-          <w:szCs w:val="18"/>
-          <w:vertAlign w:val="superscript"/>
-        </w:rPr>
-        <w:t>®</w:t>
-      </w:r>
-      <w:r>
-        <w:rPr>
-          <w:sz w:val="18"/>
-          <w:szCs w:val="18"/>
-        </w:rPr>
-        <w:t>, Global Business Services</w:t>
-      </w:r>
-      <w:r>
-        <w:rPr>
-          <w:sz w:val="18"/>
-          <w:szCs w:val="18"/>
-          <w:vertAlign w:val="superscript"/>
-        </w:rPr>
-        <w:t>®</w:t>
-      </w:r>
-      <w:r>
-        <w:rPr>
-          <w:sz w:val="18"/>
-          <w:szCs w:val="18"/>
-        </w:rPr>
-        <w:t>,</w:t>
-      </w:r>
-      <w:r>
-        <w:rPr>
-          <w:sz w:val="18"/>
-          <w:szCs w:val="18"/>
-        </w:rPr>
-        <w:br/>
-        <w:t>Global Technology Services</w:t>
-      </w:r>
-      <w:r>
-        <w:rPr>
-          <w:sz w:val="18"/>
-          <w:szCs w:val="18"/>
-          <w:vertAlign w:val="superscript"/>
-        </w:rPr>
-        <w:t>®</w:t>
-      </w:r>
-      <w:r>
-        <w:rPr>
-          <w:sz w:val="18"/>
-          <w:szCs w:val="18"/>
-        </w:rPr>
-        <w:t>, IBM ExperienceOne™, IBM SmartCloud</w:t>
-      </w:r>
-      <w:r>
-        <w:rPr>
-          <w:sz w:val="18"/>
-          <w:szCs w:val="18"/>
-          <w:vertAlign w:val="superscript"/>
-        </w:rPr>
-        <w:t>®</w:t>
-      </w:r>
-      <w:r>
-        <w:rPr>
-          <w:sz w:val="18"/>
-          <w:szCs w:val="18"/>
-        </w:rPr>
-        <w:t>, IBM Social Business</w:t>
-      </w:r>
-      <w:r>
-        <w:rPr>
-          <w:sz w:val="18"/>
-          <w:szCs w:val="18"/>
-          <w:vertAlign w:val="superscript"/>
-        </w:rPr>
-        <w:t>®</w:t>
-      </w:r>
-      <w:r>
-        <w:rPr>
-          <w:sz w:val="18"/>
-          <w:szCs w:val="18"/>
-        </w:rPr>
-        <w:t>, Information on Demand, ILOG, Maximo</w:t>
-      </w:r>
-      <w:r>
-        <w:rPr>
-          <w:sz w:val="18"/>
-          <w:szCs w:val="18"/>
-          <w:vertAlign w:val="superscript"/>
-        </w:rPr>
-        <w:t>®</w:t>
-      </w:r>
-      <w:r>
-        <w:rPr>
-          <w:sz w:val="18"/>
-          <w:szCs w:val="18"/>
-        </w:rPr>
-        <w:t>, MQIntegrator</w:t>
-      </w:r>
-      <w:r>
-        <w:rPr>
-          <w:sz w:val="18"/>
-          <w:szCs w:val="18"/>
-          <w:vertAlign w:val="superscript"/>
-        </w:rPr>
-        <w:t>®</w:t>
-      </w:r>
-      <w:r>
-        <w:rPr>
-          <w:sz w:val="18"/>
-          <w:szCs w:val="18"/>
-        </w:rPr>
-        <w:t>, MQSeries</w:t>
-      </w:r>
-      <w:r>
-        <w:rPr>
-          <w:sz w:val="18"/>
-          <w:szCs w:val="18"/>
-          <w:vertAlign w:val="superscript"/>
-        </w:rPr>
-        <w:t>®</w:t>
-      </w:r>
-      <w:r>
-        <w:rPr>
-          <w:sz w:val="18"/>
-          <w:szCs w:val="18"/>
-        </w:rPr>
-        <w:t>, Netcool</w:t>
-      </w:r>
-      <w:r>
-        <w:rPr>
-          <w:sz w:val="18"/>
-          <w:szCs w:val="18"/>
-          <w:vertAlign w:val="superscript"/>
-        </w:rPr>
-        <w:t>®</w:t>
-      </w:r>
-      <w:r>
-        <w:rPr>
-          <w:sz w:val="18"/>
-          <w:szCs w:val="18"/>
-        </w:rPr>
-        <w:t>, OMEGAMON, OpenPower, PureAnalytics™, PureApplication</w:t>
-      </w:r>
-      <w:r>
-        <w:rPr>
-          <w:sz w:val="18"/>
-          <w:szCs w:val="18"/>
-          <w:vertAlign w:val="superscript"/>
-        </w:rPr>
-        <w:t>®</w:t>
-      </w:r>
-      <w:r>
-        <w:rPr>
-          <w:sz w:val="18"/>
-          <w:szCs w:val="18"/>
-        </w:rPr>
-        <w:t>, pureCluster™, PureCoverage</w:t>
-      </w:r>
-      <w:r>
-        <w:rPr>
-          <w:sz w:val="18"/>
-          <w:szCs w:val="18"/>
-          <w:vertAlign w:val="superscript"/>
-        </w:rPr>
-        <w:t>®</w:t>
-      </w:r>
-      <w:r>
-        <w:rPr>
-          <w:sz w:val="18"/>
-          <w:szCs w:val="18"/>
-        </w:rPr>
-        <w:t>, PureData</w:t>
-      </w:r>
-      <w:r>
-        <w:rPr>
-          <w:sz w:val="18"/>
-          <w:szCs w:val="18"/>
-          <w:vertAlign w:val="superscript"/>
-        </w:rPr>
-        <w:t>®</w:t>
-      </w:r>
-      <w:r>
-        <w:rPr>
-          <w:sz w:val="18"/>
-          <w:szCs w:val="18"/>
-        </w:rPr>
-        <w:t>, PureExperience</w:t>
-      </w:r>
-      <w:r>
-        <w:rPr>
-          <w:sz w:val="18"/>
-          <w:szCs w:val="18"/>
-          <w:vertAlign w:val="superscript"/>
-        </w:rPr>
-        <w:t>®</w:t>
-      </w:r>
-      <w:r>
-        <w:rPr>
-          <w:sz w:val="18"/>
-          <w:szCs w:val="18"/>
-        </w:rPr>
-        <w:t>, PureFlex</w:t>
-      </w:r>
-      <w:r>
-        <w:rPr>
-          <w:sz w:val="18"/>
-          <w:szCs w:val="18"/>
-          <w:vertAlign w:val="superscript"/>
-        </w:rPr>
-        <w:t>®</w:t>
-      </w:r>
-      <w:r>
-        <w:rPr>
-          <w:sz w:val="18"/>
-          <w:szCs w:val="18"/>
-        </w:rPr>
-        <w:t>, pureQuery</w:t>
-      </w:r>
-      <w:r>
-        <w:rPr>
-          <w:sz w:val="18"/>
-          <w:szCs w:val="18"/>
-          <w:vertAlign w:val="superscript"/>
-        </w:rPr>
-        <w:t>®</w:t>
-      </w:r>
-      <w:r>
-        <w:rPr>
-          <w:sz w:val="18"/>
-          <w:szCs w:val="18"/>
-        </w:rPr>
-        <w:t>, pureScale</w:t>
-      </w:r>
-      <w:r>
-        <w:rPr>
-          <w:sz w:val="18"/>
-          <w:szCs w:val="18"/>
-          <w:vertAlign w:val="superscript"/>
-        </w:rPr>
-        <w:t>®</w:t>
-      </w:r>
-      <w:r>
-        <w:rPr>
-          <w:sz w:val="18"/>
-          <w:szCs w:val="18"/>
-        </w:rPr>
-        <w:t>, PureSystems</w:t>
-      </w:r>
-      <w:r>
-        <w:rPr>
-          <w:sz w:val="18"/>
-          <w:szCs w:val="18"/>
-          <w:vertAlign w:val="superscript"/>
-        </w:rPr>
-        <w:t>®</w:t>
-      </w:r>
-      <w:r>
-        <w:rPr>
-          <w:sz w:val="18"/>
-          <w:szCs w:val="18"/>
-        </w:rPr>
-        <w:t>, QRadar</w:t>
-      </w:r>
-      <w:r>
-        <w:rPr>
-          <w:sz w:val="18"/>
-          <w:szCs w:val="18"/>
-          <w:vertAlign w:val="superscript"/>
-        </w:rPr>
-        <w:t>®</w:t>
-      </w:r>
-      <w:r>
-        <w:rPr>
-          <w:sz w:val="18"/>
-          <w:szCs w:val="18"/>
-        </w:rPr>
-        <w:t>, Rational</w:t>
-      </w:r>
-      <w:r>
-        <w:rPr>
-          <w:sz w:val="18"/>
-          <w:szCs w:val="18"/>
-          <w:vertAlign w:val="superscript"/>
-        </w:rPr>
-        <w:t>®</w:t>
-      </w:r>
-      <w:r>
-        <w:rPr>
-          <w:sz w:val="18"/>
-          <w:szCs w:val="18"/>
-        </w:rPr>
-        <w:t>, Rhapsody</w:t>
-      </w:r>
-      <w:r>
-        <w:rPr>
-          <w:sz w:val="18"/>
-          <w:szCs w:val="18"/>
-          <w:vertAlign w:val="superscript"/>
-        </w:rPr>
-        <w:t>®</w:t>
-      </w:r>
-      <w:r>
-        <w:rPr>
-          <w:sz w:val="18"/>
-          <w:szCs w:val="18"/>
-        </w:rPr>
-        <w:t>, Smarter Commerce</w:t>
-      </w:r>
-      <w:r>
-        <w:rPr>
-          <w:sz w:val="18"/>
-          <w:szCs w:val="18"/>
-          <w:vertAlign w:val="superscript"/>
-        </w:rPr>
-        <w:t>®</w:t>
-      </w:r>
-      <w:r>
-        <w:rPr>
-          <w:sz w:val="18"/>
-          <w:szCs w:val="18"/>
-        </w:rPr>
-        <w:t>, SoDA, SPSS, Sterling Commerce</w:t>
-      </w:r>
-      <w:r>
-        <w:rPr>
-          <w:sz w:val="18"/>
-          <w:szCs w:val="18"/>
-          <w:vertAlign w:val="superscript"/>
-        </w:rPr>
-        <w:t>®</w:t>
-      </w:r>
-      <w:r>
-        <w:rPr>
-          <w:sz w:val="18"/>
-          <w:szCs w:val="18"/>
-        </w:rPr>
-        <w:t>, StoredIQ, Tealeaf</w:t>
-      </w:r>
-      <w:r>
-        <w:rPr>
-          <w:sz w:val="18"/>
-          <w:szCs w:val="18"/>
-          <w:vertAlign w:val="superscript"/>
-        </w:rPr>
-        <w:t>®</w:t>
-      </w:r>
-      <w:r>
-        <w:rPr>
-          <w:sz w:val="18"/>
-          <w:szCs w:val="18"/>
-        </w:rPr>
-        <w:t>, Tivoli</w:t>
-      </w:r>
-      <w:r>
-        <w:rPr>
-          <w:sz w:val="18"/>
-          <w:szCs w:val="18"/>
-          <w:vertAlign w:val="superscript"/>
-        </w:rPr>
-        <w:t>®</w:t>
-      </w:r>
-      <w:r>
-        <w:rPr>
-          <w:sz w:val="18"/>
-          <w:szCs w:val="18"/>
-        </w:rPr>
-        <w:t xml:space="preserve"> Trusteer</w:t>
-      </w:r>
-      <w:r>
-        <w:rPr>
-          <w:sz w:val="18"/>
-          <w:szCs w:val="18"/>
-          <w:vertAlign w:val="superscript"/>
-        </w:rPr>
-        <w:t>®</w:t>
-      </w:r>
-      <w:r>
-        <w:rPr>
-          <w:sz w:val="18"/>
-          <w:szCs w:val="18"/>
-        </w:rPr>
-        <w:t>, Unica</w:t>
-      </w:r>
-      <w:r>
-        <w:rPr>
-          <w:sz w:val="18"/>
-          <w:szCs w:val="18"/>
-          <w:vertAlign w:val="superscript"/>
-        </w:rPr>
-        <w:t>®</w:t>
-      </w:r>
-      <w:r>
-        <w:rPr>
-          <w:sz w:val="18"/>
-          <w:szCs w:val="18"/>
-        </w:rPr>
-        <w:t>, urban{code}</w:t>
-      </w:r>
-      <w:r>
-        <w:rPr>
-          <w:sz w:val="18"/>
-          <w:szCs w:val="18"/>
-          <w:vertAlign w:val="superscript"/>
-        </w:rPr>
-        <w:t>®</w:t>
-      </w:r>
-      <w:r>
-        <w:rPr>
-          <w:sz w:val="18"/>
-          <w:szCs w:val="18"/>
-        </w:rPr>
-        <w:t>, Watson, WebSphere</w:t>
-      </w:r>
-      <w:r>
-        <w:rPr>
-          <w:sz w:val="18"/>
-          <w:szCs w:val="18"/>
-          <w:vertAlign w:val="superscript"/>
-        </w:rPr>
-        <w:t>®</w:t>
-      </w:r>
-      <w:r>
-        <w:rPr>
-          <w:sz w:val="18"/>
-          <w:szCs w:val="18"/>
-        </w:rPr>
-        <w:t>, Worklight</w:t>
-      </w:r>
-      <w:r>
-        <w:rPr>
-          <w:sz w:val="18"/>
-          <w:szCs w:val="18"/>
-          <w:vertAlign w:val="superscript"/>
-        </w:rPr>
-        <w:t>®</w:t>
-      </w:r>
-      <w:r>
-        <w:rPr>
-          <w:sz w:val="18"/>
-          <w:szCs w:val="18"/>
-        </w:rPr>
-        <w:t>, X-Force</w:t>
-      </w:r>
-      <w:r>
-        <w:rPr>
-          <w:sz w:val="18"/>
-          <w:szCs w:val="18"/>
-          <w:vertAlign w:val="superscript"/>
-        </w:rPr>
-        <w:t>®</w:t>
-      </w:r>
-      <w:r>
-        <w:rPr>
-          <w:sz w:val="18"/>
-          <w:szCs w:val="18"/>
-        </w:rPr>
-        <w:t xml:space="preserve"> and System z</w:t>
-      </w:r>
-      <w:r>
-        <w:rPr>
-          <w:sz w:val="18"/>
-          <w:szCs w:val="18"/>
-          <w:vertAlign w:val="superscript"/>
-        </w:rPr>
-        <w:t>®</w:t>
-      </w:r>
-      <w:r>
-        <w:rPr>
-          <w:sz w:val="18"/>
-          <w:szCs w:val="18"/>
-        </w:rPr>
-        <w:t xml:space="preserve"> Z/OS, are trademarks of International Business Machines Corporation, registered in many jurisdictions worldwide. Other product and service names might be trademarks of IBM or other companies. A current list of IBM trademarks is available on the Web at "Copyright and trademark information" at</w:t>
-      </w:r>
-      <w:hyperlink r:id="rId77" w:history="1">
+      <w:r>
+        <w:t>IBM, the IBM logo, ibm.com and [names of other referenced IBM products and services used in the presentation] are trademarks of International Business Machines Corporation, registered in many jurisdictions worldwide. Other product and service names might be trademarks of IBM or other companies. A current list of IBM trademarks is available on the Web at "Copyright and trademark information" at</w:t>
+      </w:r>
+      <w:hyperlink r:id="rId76" w:history="1">
         <w:r>
           <w:rPr>
             <w:rStyle w:val="Hyperlink"/>
-            <w:rFonts w:ascii="Arial" w:hAnsi="Arial" w:cs="Arial"/>
-            <w:sz w:val="18"/>
-            <w:szCs w:val="18"/>
           </w:rPr>
           <w:t>: www.ibm.com/legal/copytrade.shtml</w:t>
         </w:r>
       </w:hyperlink>
       <w:r>
-        <w:rPr>
-          <w:sz w:val="18"/>
-          <w:szCs w:val="18"/>
-        </w:rPr>
         <w:t>.</w:t>
       </w:r>
     </w:p>
+    <w:p>
+      <w:r>
+        <w:t>© 2018 </w:t>
+      </w:r>
+      <w:r>
+        <w:t>International Business Machines Corporation.  No part of this document may be reproduced or transmitted in any form without written permission from IBM.</w:t>
+      </w:r>
+    </w:p>
+    <w:p>
+      <w:r>
+        <w:rPr>
+          <w:b/>
+          <w:bCs/>
+        </w:rPr>
+        <w:t>U.S. Government Users Restricted Rights — use, duplication or disclosure restricted by GSA ADP Schedule Contract with IBM.</w:t>
+      </w:r>
+    </w:p>
+    <w:p/>
+    <w:p/>
+    <w:p/>
+    <w:p/>
+    <w:p/>
+    <w:p/>
+    <w:p/>
+    <w:p/>
+    <w:p/>
+    <w:p>
+      <w:pPr>
+        <w:pStyle w:val="Heading1"/>
+      </w:pPr>
+      <w:bookmarkStart w:id="31" w:name="_Toc507027613"/>
+      <w:r>
+        <w:t>We Value Your Feedback!</w:t>
+      </w:r>
+      <w:bookmarkEnd w:id="31"/>
+    </w:p>
+    <w:p>
+      <w:pPr>
+        <w:pStyle w:val="ListParagraph"/>
+        <w:numPr>
+          <w:ilvl w:val="0"/>
+          <w:numId w:val="6"/>
+        </w:numPr>
+      </w:pPr>
+      <w:r>
+        <w:t>Don’t forget to submit your Think 2018 session and speaker feedback! Your feedback is very important to us – we use it to continually improve the conference.</w:t>
+      </w:r>
+    </w:p>
+    <w:p>
+      <w:pPr>
+        <w:pStyle w:val="ListParagraph"/>
+        <w:numPr>
+          <w:ilvl w:val="0"/>
+          <w:numId w:val="6"/>
+        </w:numPr>
+      </w:pPr>
+      <w:r>
+        <w:t>Access the Think 2018 agenda to quickly submit your surveys from your smartphone, laptop or conference kiosk.</w:t>
+      </w:r>
+    </w:p>
+    <w:bookmarkEnd w:id="29"/>
     <w:p/>
     <w:sectPr>
-      <w:footerReference w:type="default" r:id="rId78"/>
+      <w:footerReference w:type="default" r:id="rId77"/>
       <w:pgSz w:w="11906" w:h="16838" w:code="9"/>
       <w:pgMar w:top="1440" w:right="1440" w:bottom="1440" w:left="1440" w:header="720" w:footer="720" w:gutter="0"/>
       <w:cols w:space="720"/>
@@ -10541,18 +9900,18 @@
         <w:noProof/>
       </w:rPr>
       <w:drawing>
-        <wp:anchor distT="0" distB="0" distL="114300" distR="114300" simplePos="0" relativeHeight="251647488" behindDoc="0" locked="0" layoutInCell="1" allowOverlap="1" wp14:anchorId="4B874B27" wp14:editId="1B1D4885">
+        <wp:anchor distT="0" distB="0" distL="114300" distR="114300" simplePos="0" relativeHeight="251659264" behindDoc="0" locked="0" layoutInCell="1" allowOverlap="1" wp14:anchorId="0B28FE8D" wp14:editId="3EBA1D19">
           <wp:simplePos x="0" y="0"/>
           <wp:positionH relativeFrom="column">
-            <wp:posOffset>-647396</wp:posOffset>
+            <wp:posOffset>-647700</wp:posOffset>
           </wp:positionH>
           <wp:positionV relativeFrom="paragraph">
-            <wp:posOffset>-135890</wp:posOffset>
+            <wp:posOffset>-136525</wp:posOffset>
           </wp:positionV>
-          <wp:extent cx="762000" cy="710213"/>
+          <wp:extent cx="768556" cy="462528"/>
           <wp:effectExtent l="0" t="0" r="0" b="0"/>
           <wp:wrapNone/>
-          <wp:docPr id="3" name="Picture 3"/>
+          <wp:docPr id="29" name="Picture 29"/>
           <wp:cNvGraphicFramePr>
             <a:graphicFrameLocks xmlns:a="http://schemas.openxmlformats.org/drawingml/2006/main" noChangeAspect="1"/>
           </wp:cNvGraphicFramePr>
@@ -10580,7 +9939,7 @@
                 <pic:spPr>
                   <a:xfrm>
                     <a:off x="0" y="0"/>
-                    <a:ext cx="762000" cy="710213"/>
+                    <a:ext cx="768556" cy="462528"/>
                   </a:xfrm>
                   <a:prstGeom prst="rect">
                     <a:avLst/>
@@ -11097,16 +10456,16 @@
     </w:lvl>
   </w:abstractNum>
   <w:abstractNum w:abstractNumId="4" w15:restartNumberingAfterBreak="0">
-    <w:nsid w:val="68BB2C1F"/>
+    <w:nsid w:val="635911F4"/>
     <w:multiLevelType w:val="hybridMultilevel"/>
-    <w:tmpl w:val="B4F2439E"/>
+    <w:tmpl w:val="D81A1F86"/>
     <w:lvl w:ilvl="0" w:tplc="04090001">
       <w:start w:val="1"/>
       <w:numFmt w:val="bullet"/>
       <w:lvlText w:val=""/>
       <w:lvlJc w:val="left"/>
       <w:pPr>
-        <w:ind w:left="0" w:hanging="360"/>
+        <w:ind w:left="720" w:hanging="360"/>
       </w:pPr>
       <w:rPr>
         <w:rFonts w:ascii="Symbol" w:hAnsi="Symbol" w:hint="default"/>
@@ -11118,7 +10477,7 @@
       <w:lvlText w:val="o"/>
       <w:lvlJc w:val="left"/>
       <w:pPr>
-        <w:ind w:left="720" w:hanging="360"/>
+        <w:ind w:left="1440" w:hanging="360"/>
       </w:pPr>
       <w:rPr>
         <w:rFonts w:ascii="Courier New" w:hAnsi="Courier New" w:cs="Courier New" w:hint="default"/>
@@ -11130,7 +10489,7 @@
       <w:lvlText w:val=""/>
       <w:lvlJc w:val="left"/>
       <w:pPr>
-        <w:ind w:left="1440" w:hanging="360"/>
+        <w:ind w:left="2160" w:hanging="360"/>
       </w:pPr>
       <w:rPr>
         <w:rFonts w:ascii="Wingdings" w:hAnsi="Wingdings" w:hint="default"/>
@@ -11142,7 +10501,7 @@
       <w:lvlText w:val=""/>
       <w:lvlJc w:val="left"/>
       <w:pPr>
-        <w:ind w:left="2160" w:hanging="360"/>
+        <w:ind w:left="2880" w:hanging="360"/>
       </w:pPr>
       <w:rPr>
         <w:rFonts w:ascii="Symbol" w:hAnsi="Symbol" w:hint="default"/>
@@ -11154,7 +10513,7 @@
       <w:lvlText w:val="o"/>
       <w:lvlJc w:val="left"/>
       <w:pPr>
-        <w:ind w:left="2880" w:hanging="360"/>
+        <w:ind w:left="3600" w:hanging="360"/>
       </w:pPr>
       <w:rPr>
         <w:rFonts w:ascii="Courier New" w:hAnsi="Courier New" w:cs="Courier New" w:hint="default"/>
@@ -11166,7 +10525,7 @@
       <w:lvlText w:val=""/>
       <w:lvlJc w:val="left"/>
       <w:pPr>
-        <w:ind w:left="3600" w:hanging="360"/>
+        <w:ind w:left="4320" w:hanging="360"/>
       </w:pPr>
       <w:rPr>
         <w:rFonts w:ascii="Wingdings" w:hAnsi="Wingdings" w:hint="default"/>
@@ -11178,7 +10537,7 @@
       <w:lvlText w:val=""/>
       <w:lvlJc w:val="left"/>
       <w:pPr>
-        <w:ind w:left="4320" w:hanging="360"/>
+        <w:ind w:left="5040" w:hanging="360"/>
       </w:pPr>
       <w:rPr>
         <w:rFonts w:ascii="Symbol" w:hAnsi="Symbol" w:hint="default"/>
@@ -11190,7 +10549,7 @@
       <w:lvlText w:val="o"/>
       <w:lvlJc w:val="left"/>
       <w:pPr>
-        <w:ind w:left="5040" w:hanging="360"/>
+        <w:ind w:left="5760" w:hanging="360"/>
       </w:pPr>
       <w:rPr>
         <w:rFonts w:ascii="Courier New" w:hAnsi="Courier New" w:cs="Courier New" w:hint="default"/>
@@ -11202,6 +10561,119 @@
       <w:lvlText w:val=""/>
       <w:lvlJc w:val="left"/>
       <w:pPr>
+        <w:ind w:left="6480" w:hanging="360"/>
+      </w:pPr>
+      <w:rPr>
+        <w:rFonts w:ascii="Wingdings" w:hAnsi="Wingdings" w:hint="default"/>
+      </w:rPr>
+    </w:lvl>
+  </w:abstractNum>
+  <w:abstractNum w:abstractNumId="5" w15:restartNumberingAfterBreak="0">
+    <w:nsid w:val="68BB2C1F"/>
+    <w:multiLevelType w:val="hybridMultilevel"/>
+    <w:tmpl w:val="B4F2439E"/>
+    <w:lvl w:ilvl="0" w:tplc="04090001">
+      <w:start w:val="1"/>
+      <w:numFmt w:val="bullet"/>
+      <w:lvlText w:val=""/>
+      <w:lvlJc w:val="left"/>
+      <w:pPr>
+        <w:ind w:left="0" w:hanging="360"/>
+      </w:pPr>
+      <w:rPr>
+        <w:rFonts w:ascii="Symbol" w:hAnsi="Symbol" w:hint="default"/>
+      </w:rPr>
+    </w:lvl>
+    <w:lvl w:ilvl="1" w:tplc="04090003" w:tentative="1">
+      <w:start w:val="1"/>
+      <w:numFmt w:val="bullet"/>
+      <w:lvlText w:val="o"/>
+      <w:lvlJc w:val="left"/>
+      <w:pPr>
+        <w:ind w:left="720" w:hanging="360"/>
+      </w:pPr>
+      <w:rPr>
+        <w:rFonts w:ascii="Courier New" w:hAnsi="Courier New" w:cs="Courier New" w:hint="default"/>
+      </w:rPr>
+    </w:lvl>
+    <w:lvl w:ilvl="2" w:tplc="04090005" w:tentative="1">
+      <w:start w:val="1"/>
+      <w:numFmt w:val="bullet"/>
+      <w:lvlText w:val=""/>
+      <w:lvlJc w:val="left"/>
+      <w:pPr>
+        <w:ind w:left="1440" w:hanging="360"/>
+      </w:pPr>
+      <w:rPr>
+        <w:rFonts w:ascii="Wingdings" w:hAnsi="Wingdings" w:hint="default"/>
+      </w:rPr>
+    </w:lvl>
+    <w:lvl w:ilvl="3" w:tplc="04090001" w:tentative="1">
+      <w:start w:val="1"/>
+      <w:numFmt w:val="bullet"/>
+      <w:lvlText w:val=""/>
+      <w:lvlJc w:val="left"/>
+      <w:pPr>
+        <w:ind w:left="2160" w:hanging="360"/>
+      </w:pPr>
+      <w:rPr>
+        <w:rFonts w:ascii="Symbol" w:hAnsi="Symbol" w:hint="default"/>
+      </w:rPr>
+    </w:lvl>
+    <w:lvl w:ilvl="4" w:tplc="04090003" w:tentative="1">
+      <w:start w:val="1"/>
+      <w:numFmt w:val="bullet"/>
+      <w:lvlText w:val="o"/>
+      <w:lvlJc w:val="left"/>
+      <w:pPr>
+        <w:ind w:left="2880" w:hanging="360"/>
+      </w:pPr>
+      <w:rPr>
+        <w:rFonts w:ascii="Courier New" w:hAnsi="Courier New" w:cs="Courier New" w:hint="default"/>
+      </w:rPr>
+    </w:lvl>
+    <w:lvl w:ilvl="5" w:tplc="04090005" w:tentative="1">
+      <w:start w:val="1"/>
+      <w:numFmt w:val="bullet"/>
+      <w:lvlText w:val=""/>
+      <w:lvlJc w:val="left"/>
+      <w:pPr>
+        <w:ind w:left="3600" w:hanging="360"/>
+      </w:pPr>
+      <w:rPr>
+        <w:rFonts w:ascii="Wingdings" w:hAnsi="Wingdings" w:hint="default"/>
+      </w:rPr>
+    </w:lvl>
+    <w:lvl w:ilvl="6" w:tplc="04090001" w:tentative="1">
+      <w:start w:val="1"/>
+      <w:numFmt w:val="bullet"/>
+      <w:lvlText w:val=""/>
+      <w:lvlJc w:val="left"/>
+      <w:pPr>
+        <w:ind w:left="4320" w:hanging="360"/>
+      </w:pPr>
+      <w:rPr>
+        <w:rFonts w:ascii="Symbol" w:hAnsi="Symbol" w:hint="default"/>
+      </w:rPr>
+    </w:lvl>
+    <w:lvl w:ilvl="7" w:tplc="04090003" w:tentative="1">
+      <w:start w:val="1"/>
+      <w:numFmt w:val="bullet"/>
+      <w:lvlText w:val="o"/>
+      <w:lvlJc w:val="left"/>
+      <w:pPr>
+        <w:ind w:left="5040" w:hanging="360"/>
+      </w:pPr>
+      <w:rPr>
+        <w:rFonts w:ascii="Courier New" w:hAnsi="Courier New" w:cs="Courier New" w:hint="default"/>
+      </w:rPr>
+    </w:lvl>
+    <w:lvl w:ilvl="8" w:tplc="04090005" w:tentative="1">
+      <w:start w:val="1"/>
+      <w:numFmt w:val="bullet"/>
+      <w:lvlText w:val=""/>
+      <w:lvlJc w:val="left"/>
+      <w:pPr>
         <w:ind w:left="5760" w:hanging="360"/>
       </w:pPr>
       <w:rPr>
@@ -11210,7 +10682,7 @@
     </w:lvl>
   </w:abstractNum>
   <w:num w:numId="1">
-    <w:abstractNumId w:val="4"/>
+    <w:abstractNumId w:val="5"/>
   </w:num>
   <w:num w:numId="2">
     <w:abstractNumId w:val="2"/>
@@ -11223,6 +10695,9 @@
   </w:num>
   <w:num w:numId="5">
     <w:abstractNumId w:val="3"/>
+  </w:num>
+  <w:num w:numId="6">
+    <w:abstractNumId w:val="4"/>
   </w:num>
 </w:numbering>
 </file>
@@ -12454,7 +11929,7 @@
 </file>
 
 <file path=customXml/itemProps1.xml><?xml version="1.0" encoding="utf-8"?>
-<ds:datastoreItem xmlns:ds="http://schemas.openxmlformats.org/officeDocument/2006/customXml" ds:itemID="{3DB44D77-FE98-4DB8-9B3B-6347042A366B}">
+<ds:datastoreItem xmlns:ds="http://schemas.openxmlformats.org/officeDocument/2006/customXml" ds:itemID="{8AD8D7CB-2C8F-4329-ACB6-C42D21A365C4}">
   <ds:schemaRefs>
     <ds:schemaRef ds:uri="http://schemas.openxmlformats.org/officeDocument/2006/bibliography"/>
   </ds:schemaRefs>

</xml_diff>